<commit_message>
opis ze sme pridali kick requests tabulku
</commit_message>
<xml_diff>
--- a/docs/Dokumentacia.docx
+++ b/docs/Dokumentacia.docx
@@ -2775,22 +2775,67 @@
       </w:pPr>
       <w:bookmarkStart w:id="6" w:name="_Toc184581842"/>
       <w:r>
+        <w:lastRenderedPageBreak/>
         <w:t>Fyzicky dátový model</w:t>
       </w:r>
-      <w:bookmarkEnd w:id="6"/>
-    </w:p>
-    <w:p>
-      <w:pPr>
-        <w:pStyle w:val="NormalnytextDP"/>
-      </w:pPr>
-      <w:r>
-        <w:pict w14:anchorId="3DB7DEAC">
-          <v:shape id="_x0000_i1026" type="#_x0000_t75" style="width:424.8pt;height:207.6pt">
+    </w:p>
+    <w:p>
+      <w:pPr>
+        <w:pStyle w:val="PodNadpisKapitoly"/>
+        <w:numPr>
+          <w:ilvl w:val="0"/>
+          <w:numId w:val="0"/>
+        </w:numPr>
+        <w:ind w:left="576"/>
+      </w:pPr>
+      <w:r>
+        <w:pict w14:anchorId="7D9A2E1B">
+          <v:shape id="_x0000_i1039" type="#_x0000_t75" style="width:424.8pt;height:207.6pt">
             <v:imagedata r:id="rId13" o:title=""/>
           </v:shape>
         </w:pict>
       </w:r>
     </w:p>
+    <w:bookmarkEnd w:id="6"/>
+    <w:p>
+      <w:pPr>
+        <w:pStyle w:val="PodNadpisKapitoly"/>
+      </w:pPr>
+      <w:r>
+        <w:t>Zmena modelu</w:t>
+      </w:r>
+    </w:p>
+    <w:p>
+      <w:pPr>
+        <w:pStyle w:val="NormalnytextDP"/>
+        <w:rPr>
+          <w:lang w:val="en-US"/>
+        </w:rPr>
+      </w:pPr>
+      <w:r>
+        <w:t>Pridali sme tabu</w:t>
+      </w:r>
+      <w:r>
+        <w:rPr>
+          <w:lang w:val="en-US"/>
+        </w:rPr>
+        <w:t>ľku kick_requests, ktorá slúži na počítanie hlasovaní o vyhodení používateľa. Ak v jednom kanáli hlasovali 3 členovia za vyhodenie rovnakého člena, člen je vyhodený z kanálu a tieto záznamy sa vymažú.</w:t>
+      </w:r>
+    </w:p>
+    <w:p>
+      <w:pPr>
+        <w:pStyle w:val="NormalnytextDP"/>
+        <w:rPr>
+          <w:lang w:val="en-US"/>
+        </w:rPr>
+      </w:pPr>
+      <w:r>
+        <w:rPr>
+          <w:lang w:val="en-US"/>
+        </w:rPr>
+        <w:t>Atribút visibility sme premenovali na is_private pre tabuľku channels.</w:t>
+      </w:r>
+    </w:p>
     <w:p>
       <w:pPr>
         <w:pStyle w:val="NadpisKapitoly"/>
@@ -2916,7 +2961,21 @@
         <w:rPr>
           <w:lang w:val="en-US"/>
         </w:rPr>
-        <w:t>ároveň obsahuje ľavý a pravý bočný panel. Ľavý bočný panel slúži na zobrazenie kanálov prihláseného používateľa a zároveň má v sebe funkciu na zobrazenie a pridanie sa do verejných kanálov a funkciu na vytvorenie nového kanála. Pravý bočný panel zobrazuje členov a ich status aktuálne vybraného kanála. Taktiež obsahuje funkciu pre admina kanálu na vyhodenie člena, pre ostaných členov obsahuje možnosť hlasovať za vyhodenie ináého člena (okrem admin člena). Pravý bočný panel obsahuje aj možnosť pridania nového člena do kanálu.</w:t>
+        <w:t xml:space="preserve">ároveň obsahuje ľavý a pravý bočný panel. Ľavý bočný panel slúži na zobrazenie kanálov prihláseného používateľa a zároveň má v sebe funkciu na zobrazenie a pridanie sa do verejných kanálov a funkciu na vytvorenie nového kanála. Pravý bočný panel zobrazuje členov </w:t>
+      </w:r>
+      <w:proofErr w:type="gramStart"/>
+      <w:r>
+        <w:rPr>
+          <w:lang w:val="en-US"/>
+        </w:rPr>
+        <w:t>a</w:t>
+      </w:r>
+      <w:proofErr w:type="gramEnd"/>
+      <w:r>
+        <w:rPr>
+          <w:lang w:val="en-US"/>
+        </w:rPr>
+        <w:t xml:space="preserve"> ich status aktuálne vybraného kanála. Taktiež obsahuje funkciu pre admina kanálu na vyhodenie člena, pre ostaných členov obsahuje možnosť hlasovať za vyhodenie ináého člena (okrem admin člena). Pravý bočný panel obsahuje aj možnosť pridania nového člena do kanálu.</w:t>
       </w:r>
     </w:p>
     <w:p>
@@ -4304,7 +4363,7 @@
           <w:noProof/>
         </w:rPr>
         <w:pict w14:anchorId="3755D66E">
-          <v:shape id="Obrázok 1" o:spid="_x0000_i1032" type="#_x0000_t75" style="width:424.8pt;height:203.4pt;visibility:visible;mso-wrap-style:square">
+          <v:shape id="Obrázok 1" o:spid="_x0000_i1027" type="#_x0000_t75" style="width:424.8pt;height:203.4pt;visibility:visible;mso-wrap-style:square">
             <v:imagedata r:id="rId14" o:title=""/>
           </v:shape>
         </w:pict>
@@ -4333,7 +4392,7 @@
           <w:noProof/>
         </w:rPr>
         <w:pict w14:anchorId="6D095C96">
-          <v:shape id="_x0000_i1033" type="#_x0000_t75" style="width:424.8pt;height:203.4pt;visibility:visible;mso-wrap-style:square">
+          <v:shape id="_x0000_i1028" type="#_x0000_t75" style="width:424.8pt;height:203.4pt;visibility:visible;mso-wrap-style:square">
             <v:imagedata r:id="rId15" o:title=""/>
           </v:shape>
         </w:pict>
@@ -4372,7 +4431,7 @@
           <w:noProof/>
         </w:rPr>
         <w:pict w14:anchorId="51ED2682">
-          <v:shape id="Picture 1" o:spid="_x0000_i1027" type="#_x0000_t75" style="width:555.6pt;height:279pt;visibility:visible;mso-wrap-style:square">
+          <v:shape id="Picture 1" o:spid="_x0000_i1029" type="#_x0000_t75" style="width:555.6pt;height:279pt;visibility:visible;mso-wrap-style:square">
             <v:imagedata r:id="rId16" o:title=""/>
           </v:shape>
         </w:pict>
@@ -4399,7 +4458,7 @@
           <w:noProof/>
         </w:rPr>
         <w:pict w14:anchorId="3410A841">
-          <v:shape id="_x0000_i1028" type="#_x0000_t75" style="width:224.4pt;height:486.6pt;visibility:visible;mso-wrap-style:square">
+          <v:shape id="_x0000_i1030" type="#_x0000_t75" style="width:224.4pt;height:486.6pt;visibility:visible;mso-wrap-style:square">
             <v:imagedata r:id="rId17" o:title=""/>
           </v:shape>
         </w:pict>
@@ -4433,7 +4492,7 @@
           <w:lang w:val="en-US"/>
         </w:rPr>
         <w:pict w14:anchorId="5D5093A0">
-          <v:shape id="_x0000_i1034" type="#_x0000_t75" style="width:426pt;height:100.2pt;visibility:visible;mso-wrap-style:square">
+          <v:shape id="_x0000_i1031" type="#_x0000_t75" style="width:426pt;height:100.2pt;visibility:visible;mso-wrap-style:square">
             <v:imagedata r:id="rId18" o:title=""/>
           </v:shape>
         </w:pict>
@@ -4462,7 +4521,7 @@
           <w:lang w:val="en-US"/>
         </w:rPr>
         <w:pict w14:anchorId="18A6ACA6">
-          <v:shape id="_x0000_i1036" type="#_x0000_t75" style="width:182.4pt;height:170.4pt;visibility:visible;mso-wrap-style:square">
+          <v:shape id="_x0000_i1032" type="#_x0000_t75" style="width:182.4pt;height:170.4pt;visibility:visible;mso-wrap-style:square">
             <v:imagedata r:id="rId19" o:title=""/>
           </v:shape>
         </w:pict>
@@ -4482,7 +4541,7 @@
           <w:lang w:val="en-US"/>
         </w:rPr>
         <w:pict w14:anchorId="2CE95EBE">
-          <v:shape id="_x0000_i1037" type="#_x0000_t75" style="width:186pt;height:200.4pt;visibility:visible;mso-wrap-style:square">
+          <v:shape id="_x0000_i1033" type="#_x0000_t75" style="width:186pt;height:200.4pt;visibility:visible;mso-wrap-style:square">
             <v:imagedata r:id="rId20" o:title=""/>
           </v:shape>
         </w:pict>
@@ -4501,7 +4560,7 @@
           <w:lang w:val="en-US"/>
         </w:rPr>
         <w:pict w14:anchorId="52315008">
-          <v:shape id="_x0000_i1038" type="#_x0000_t75" style="width:185.4pt;height:232.8pt;visibility:visible;mso-wrap-style:square">
+          <v:shape id="_x0000_i1034" type="#_x0000_t75" style="width:185.4pt;height:232.8pt;visibility:visible;mso-wrap-style:square">
             <v:imagedata r:id="rId21" o:title=""/>
           </v:shape>
         </w:pict>
@@ -4526,7 +4585,7 @@
           <w:noProof/>
         </w:rPr>
         <w:pict w14:anchorId="1449A6FC">
-          <v:shape id="_x0000_i1029" type="#_x0000_t75" style="width:424.8pt;height:213pt;visibility:visible;mso-wrap-style:square">
+          <v:shape id="_x0000_i1035" type="#_x0000_t75" style="width:424.8pt;height:213pt;visibility:visible;mso-wrap-style:square">
             <v:imagedata r:id="rId22" o:title=""/>
           </v:shape>
         </w:pict>
@@ -4551,7 +4610,7 @@
           <w:noProof/>
         </w:rPr>
         <w:pict w14:anchorId="6E6560C0">
-          <v:shape id="_x0000_i1030" type="#_x0000_t75" style="width:424.8pt;height:213pt;visibility:visible;mso-wrap-style:square">
+          <v:shape id="_x0000_i1036" type="#_x0000_t75" style="width:424.8pt;height:213pt;visibility:visible;mso-wrap-style:square">
             <v:imagedata r:id="rId23" o:title=""/>
           </v:shape>
         </w:pict>
@@ -4576,7 +4635,7 @@
           <w:noProof/>
         </w:rPr>
         <w:pict w14:anchorId="54C2D98F">
-          <v:shape id="_x0000_i1035" type="#_x0000_t75" style="width:184.8pt;height:167.4pt;visibility:visible;mso-wrap-style:square">
+          <v:shape id="_x0000_i1037" type="#_x0000_t75" style="width:184.8pt;height:167.4pt;visibility:visible;mso-wrap-style:square">
             <v:imagedata r:id="rId24" o:title=""/>
           </v:shape>
         </w:pict>
@@ -4610,7 +4669,7 @@
           <w:noProof/>
         </w:rPr>
         <w:pict w14:anchorId="1AAF2810">
-          <v:shape id="_x0000_i1031" type="#_x0000_t75" style="width:250.2pt;height:348.6pt;visibility:visible;mso-wrap-style:square">
+          <v:shape id="_x0000_i1038" type="#_x0000_t75" style="width:250.2pt;height:348.6pt;visibility:visible;mso-wrap-style:square">
             <v:imagedata r:id="rId25" o:title=""/>
           </v:shape>
         </w:pict>
@@ -7235,15 +7294,6 @@
 </file>
 
 <file path=customXml/item1.xml><?xml version="1.0" encoding="utf-8"?>
-<?mso-contentType ?>
-<FormTemplates xmlns="http://schemas.microsoft.com/sharepoint/v3/contenttype/forms">
-  <Display>DocumentLibraryForm</Display>
-  <Edit>DocumentLibraryForm</Edit>
-  <New>DocumentLibraryForm</New>
-</FormTemplates>
-</file>
-
-<file path=customXml/item2.xml><?xml version="1.0" encoding="utf-8"?>
 <ct:contentTypeSchema xmlns:ct="http://schemas.microsoft.com/office/2006/metadata/contentType" xmlns:ma="http://schemas.microsoft.com/office/2006/metadata/properties/metaAttributes" ct:_="" ma:_="" ma:contentTypeName="Dokument" ma:contentTypeID="0x0101002E716E1ACF6ABF498A92E6DB359E8A25" ma:contentTypeVersion="0" ma:contentTypeDescription="Umožňuje vytvoriť nový dokument." ma:contentTypeScope="" ma:versionID="be587af1ff75b97727537ed6d6eca845">
   <xsd:schema xmlns:xsd="http://www.w3.org/2001/XMLSchema" xmlns:xs="http://www.w3.org/2001/XMLSchema" xmlns:p="http://schemas.microsoft.com/office/2006/metadata/properties" targetNamespace="http://schemas.microsoft.com/office/2006/metadata/properties" ma:root="true" ma:fieldsID="62ffd0f42943e496e21980a7bc59f74c">
     <xsd:element name="properties">
@@ -7357,25 +7407,26 @@
 </ct:contentTypeSchema>
 </file>
 
-<file path=customXml/item3.xml><?xml version="1.0" encoding="utf-8"?>
-<b:Sources xmlns:b="http://schemas.openxmlformats.org/officeDocument/2006/bibliography" xmlns="http://schemas.openxmlformats.org/officeDocument/2006/bibliography" SelectedStyle="\APA.XSL" StyleName="APA"/>
+<file path=customXml/item2.xml><?xml version="1.0" encoding="utf-8"?>
+<?mso-contentType ?>
+<FormTemplates xmlns="http://schemas.microsoft.com/sharepoint/v3/contenttype/forms">
+  <Display>DocumentLibraryForm</Display>
+  <Edit>DocumentLibraryForm</Edit>
+  <New>DocumentLibraryForm</New>
+</FormTemplates>
 </file>
 
-<file path=customXml/item4.xml><?xml version="1.0" encoding="utf-8"?>
+<file path=customXml/item3.xml><?xml version="1.0" encoding="utf-8"?>
 <p:properties xmlns:p="http://schemas.microsoft.com/office/2006/metadata/properties" xmlns:xsi="http://www.w3.org/2001/XMLSchema-instance" xmlns:pc="http://schemas.microsoft.com/office/infopath/2007/PartnerControls">
   <documentManagement/>
 </p:properties>
 </file>
 
-<file path=customXml/itemProps1.xml><?xml version="1.0" encoding="utf-8"?>
-<ds:datastoreItem xmlns:ds="http://schemas.openxmlformats.org/officeDocument/2006/customXml" ds:itemID="{28FB42BC-7BF8-4E1C-BCA9-52E07B731ED9}">
-  <ds:schemaRefs>
-    <ds:schemaRef ds:uri="http://schemas.microsoft.com/sharepoint/v3/contenttype/forms"/>
-  </ds:schemaRefs>
-</ds:datastoreItem>
+<file path=customXml/item4.xml><?xml version="1.0" encoding="utf-8"?>
+<b:Sources xmlns:b="http://schemas.openxmlformats.org/officeDocument/2006/bibliography" xmlns="http://schemas.openxmlformats.org/officeDocument/2006/bibliography" SelectedStyle="\APA.XSL" StyleName="APA"/>
 </file>
 
-<file path=customXml/itemProps2.xml><?xml version="1.0" encoding="utf-8"?>
+<file path=customXml/itemProps1.xml><?xml version="1.0" encoding="utf-8"?>
 <ds:datastoreItem xmlns:ds="http://schemas.openxmlformats.org/officeDocument/2006/customXml" ds:itemID="{F9FEECC4-5ECA-4AFD-97C5-A48D70C1BCCA}">
   <ds:schemaRefs>
     <ds:schemaRef ds:uri="http://schemas.microsoft.com/office/2006/metadata/contentType"/>
@@ -7391,19 +7442,27 @@
 </ds:datastoreItem>
 </file>
 
-<file path=customXml/itemProps3.xml><?xml version="1.0" encoding="utf-8"?>
-<ds:datastoreItem xmlns:ds="http://schemas.openxmlformats.org/officeDocument/2006/customXml" ds:itemID="{75B0B9C7-F4E7-49F4-8064-00324B3470AB}">
+<file path=customXml/itemProps2.xml><?xml version="1.0" encoding="utf-8"?>
+<ds:datastoreItem xmlns:ds="http://schemas.openxmlformats.org/officeDocument/2006/customXml" ds:itemID="{28FB42BC-7BF8-4E1C-BCA9-52E07B731ED9}">
   <ds:schemaRefs>
-    <ds:schemaRef ds:uri="http://schemas.openxmlformats.org/officeDocument/2006/bibliography"/>
+    <ds:schemaRef ds:uri="http://schemas.microsoft.com/sharepoint/v3/contenttype/forms"/>
   </ds:schemaRefs>
 </ds:datastoreItem>
 </file>
 
-<file path=customXml/itemProps4.xml><?xml version="1.0" encoding="utf-8"?>
+<file path=customXml/itemProps3.xml><?xml version="1.0" encoding="utf-8"?>
 <ds:datastoreItem xmlns:ds="http://schemas.openxmlformats.org/officeDocument/2006/customXml" ds:itemID="{D381FF27-1F34-4730-9F12-07637DF91DF5}">
   <ds:schemaRefs>
     <ds:schemaRef ds:uri="http://schemas.microsoft.com/office/2006/metadata/properties"/>
     <ds:schemaRef ds:uri="http://schemas.microsoft.com/office/infopath/2007/PartnerControls"/>
   </ds:schemaRefs>
 </ds:datastoreItem>
+</file>
+
+<file path=customXml/itemProps4.xml><?xml version="1.0" encoding="utf-8"?>
+<ds:datastoreItem xmlns:ds="http://schemas.openxmlformats.org/officeDocument/2006/customXml" ds:itemID="{75B0B9C7-F4E7-49F4-8064-00324B3470AB}">
+  <ds:schemaRefs>
+    <ds:schemaRef ds:uri="http://schemas.openxmlformats.org/officeDocument/2006/bibliography"/>
+  </ds:schemaRefs>
+</ds:datastoreItem>
 </file>
</xml_diff>

<commit_message>
architecture diagram + indexpage sa nepouizva
</commit_message>
<xml_diff>
--- a/docs/Dokumentacia.docx
+++ b/docs/Dokumentacia.docx
@@ -3306,7 +3306,7 @@
             <v:path o:extrusionok="f" gradientshapeok="t" o:connecttype="rect"/>
             <o:lock v:ext="edit" aspectratio="t"/>
           </v:shapetype>
-          <v:shape id="_x0000_i1041" type="#_x0000_t75" style="width:424.8pt;height:322.2pt">
+          <v:shape id="_x0000_i1025" type="#_x0000_t75" style="width:424.9pt;height:322.35pt">
             <v:imagedata r:id="rId12" o:title=""/>
           </v:shape>
         </w:pict>
@@ -3328,7 +3328,7 @@
       </w:pPr>
       <w:r>
         <w:pict w14:anchorId="26A211BA">
-          <v:shape id="_x0000_i1042" type="#_x0000_t75" style="width:424.8pt;height:192pt">
+          <v:shape id="_x0000_i1026" type="#_x0000_t75" style="width:424.9pt;height:192pt">
             <v:imagedata r:id="rId13" o:title=""/>
           </v:shape>
         </w:pict>
@@ -3575,13 +3575,16 @@
       </w:pPr>
       <w:r>
         <w:lastRenderedPageBreak/>
-        <w:t>IndexPage.vue</w:t>
+        <w:t>ErrorNotFound</w:t>
+      </w:r>
+      <w:r>
+        <w:t>.vue</w:t>
       </w:r>
       <w:r>
         <w:t xml:space="preserve">: </w:t>
       </w:r>
       <w:r>
-        <w:t>Je zodpovedná za zobrazenie uvítacej správy a poskytovanie odkazov na ďalšie stránky aplikácie.</w:t>
+        <w:t>Je zodpovedná za zobrazenie chybovej správy, keď používateľ prejde na stránku, ktorá neexistuje.</w:t>
       </w:r>
     </w:p>
     <w:p>
@@ -3593,16 +3596,16 @@
         </w:numPr>
       </w:pPr>
       <w:r>
-        <w:t>ErrorNotFound</w:t>
-      </w:r>
-      <w:r>
-        <w:t>.vue</w:t>
+        <w:t>Register</w:t>
+      </w:r>
+      <w:r>
+        <w:t>Page.vue</w:t>
       </w:r>
       <w:r>
         <w:t xml:space="preserve">: </w:t>
       </w:r>
       <w:r>
-        <w:t>Je zodpovedná za zobrazenie chybovej správy, keď používateľ prejde na stránku, ktorá neexistuje.</w:t>
+        <w:t>slúži ako registračná stránka aplikácie. Je zodpovedná za zobrazenie registračného formulára a spracovanie vstupných údajov používateľa.</w:t>
       </w:r>
     </w:p>
     <w:p>
@@ -3614,7 +3617,7 @@
         </w:numPr>
       </w:pPr>
       <w:r>
-        <w:t>Register</w:t>
+        <w:t>Login</w:t>
       </w:r>
       <w:r>
         <w:t>Page.vue</w:t>
@@ -3623,8 +3626,18 @@
         <w:t xml:space="preserve">: </w:t>
       </w:r>
       <w:r>
-        <w:t>slúži ako registračná stránka aplikácie. Je zodpovedná za zobrazenie registračného formulára a spracovanie vstupných údajov používateľa.</w:t>
-      </w:r>
+        <w:t>Je zodpovedná za zobrazenie prihlasovacieho formulára a spracovanie vstupných údajov používateľa.</w:t>
+      </w:r>
+    </w:p>
+    <w:p>
+      <w:pPr>
+        <w:pStyle w:val="PodNadpiskapitoly3uroven"/>
+      </w:pPr>
+      <w:bookmarkStart w:id="13" w:name="_Toc184588009"/>
+      <w:r>
+        <w:t>Služby</w:t>
+      </w:r>
+      <w:bookmarkEnd w:id="13"/>
     </w:p>
     <w:p>
       <w:pPr>
@@ -3635,27 +3648,59 @@
         </w:numPr>
       </w:pPr>
       <w:r>
-        <w:t>Login</w:t>
-      </w:r>
-      <w:r>
-        <w:t>Page.vue</w:t>
-      </w:r>
-      <w:r>
-        <w:t xml:space="preserve">: </w:t>
-      </w:r>
-      <w:r>
-        <w:t>Je zodpovedná za zobrazenie prihlasovacieho formulára a spracovanie vstupných údajov používateľa.</w:t>
+        <w:t xml:space="preserve">socket.ts exportuje inštanciu služby socketService, ktorá poskytuje komunikačný kanál v reálnom čase medzi klientom a serverom. Táto služba je zodpovedná za vytvorenie a správu spojenia </w:t>
+      </w:r>
+      <w:r>
+        <w:t>socketu</w:t>
+      </w:r>
+      <w:r>
+        <w:t xml:space="preserve"> s kanálmi prihlásených používateľov.</w:t>
+      </w:r>
+      <w:r>
+        <w:t xml:space="preserve"> </w:t>
+      </w:r>
+      <w:r>
+        <w:t xml:space="preserve">Zároveň v sebe uchováva inštancie všetkých socketov kanálov v knižnici s názvom kanálu a jeho socketom. </w:t>
       </w:r>
     </w:p>
     <w:p>
       <w:pPr>
         <w:pStyle w:val="PodNadpiskapitoly3uroven"/>
       </w:pPr>
-      <w:bookmarkStart w:id="13" w:name="_Toc184588009"/>
-      <w:r>
-        <w:t>Služby</w:t>
-      </w:r>
-      <w:bookmarkEnd w:id="13"/>
+      <w:bookmarkStart w:id="14" w:name="_Toc184588010"/>
+      <w:r>
+        <w:t>Stores</w:t>
+      </w:r>
+      <w:bookmarkEnd w:id="14"/>
+    </w:p>
+    <w:p>
+      <w:pPr>
+        <w:pStyle w:val="NormalnytextDP"/>
+      </w:pPr>
+      <w:r>
+        <w:t>M</w:t>
+      </w:r>
+      <w:r>
+        <w:t xml:space="preserve">oduly </w:t>
+      </w:r>
+      <w:r>
+        <w:t>storov</w:t>
+      </w:r>
+      <w:r>
+        <w:t xml:space="preserve"> pre aplikáciu. Moduly </w:t>
+      </w:r>
+      <w:r>
+        <w:t>storov</w:t>
+      </w:r>
+      <w:r>
+        <w:t xml:space="preserve"> sú zodpovedné za správu stavu </w:t>
+      </w:r>
+      <w:r>
+        <w:t xml:space="preserve">a uložených dát </w:t>
+      </w:r>
+      <w:r>
+        <w:t>aplikácie a poskytujú centralizované miesto pre prístup k tomuto stavu a jeho úpravu.</w:t>
+      </w:r>
     </w:p>
     <w:p>
       <w:pPr>
@@ -3666,58 +3711,40 @@
         </w:numPr>
       </w:pPr>
       <w:r>
-        <w:t xml:space="preserve">socket.ts exportuje inštanciu služby socketService, ktorá poskytuje komunikačný kanál v reálnom čase medzi klientom a serverom. Táto služba je zodpovedná za vytvorenie a správu spojenia </w:t>
-      </w:r>
-      <w:r>
-        <w:t>socketu</w:t>
-      </w:r>
-      <w:r>
-        <w:t xml:space="preserve"> s kanálmi prihlásených používateľov.</w:t>
-      </w:r>
-      <w:r>
-        <w:t xml:space="preserve"> </w:t>
-      </w:r>
-      <w:r>
-        <w:t xml:space="preserve">Zároveň v sebe uchováva inštancie všetkých socketov kanálov v knižnici s názvom kanálu a jeho socketom. </w:t>
-      </w:r>
-    </w:p>
-    <w:p>
-      <w:pPr>
-        <w:pStyle w:val="PodNadpiskapitoly3uroven"/>
-      </w:pPr>
-      <w:bookmarkStart w:id="14" w:name="_Toc184588010"/>
-      <w:r>
-        <w:t>Stores</w:t>
-      </w:r>
-      <w:bookmarkEnd w:id="14"/>
-    </w:p>
-    <w:p>
-      <w:pPr>
-        <w:pStyle w:val="NormalnytextDP"/>
-      </w:pPr>
-      <w:r>
-        <w:t>M</w:t>
-      </w:r>
-      <w:r>
-        <w:t xml:space="preserve">oduly </w:t>
-      </w:r>
-      <w:r>
-        <w:t>storov</w:t>
-      </w:r>
-      <w:r>
-        <w:t xml:space="preserve"> pre aplikáciu. Moduly </w:t>
-      </w:r>
-      <w:r>
-        <w:t>storov</w:t>
-      </w:r>
-      <w:r>
-        <w:t xml:space="preserve"> sú zodpovedné za správu stavu </w:t>
-      </w:r>
-      <w:r>
-        <w:t xml:space="preserve">a uložených dát </w:t>
-      </w:r>
-      <w:r>
-        <w:t>aplikácie a poskytujú centralizované miesto pre prístup k tomuto stavu a jeho úpravu.</w:t>
+        <w:t xml:space="preserve">user.ts: </w:t>
+      </w:r>
+      <w:r>
+        <w:t xml:space="preserve">Tento modul </w:t>
+      </w:r>
+      <w:r>
+        <w:t>storu</w:t>
+      </w:r>
+      <w:r>
+        <w:t xml:space="preserve"> je zodpovedný za správu stavu používateľa vrátane overovania a autorizácie. Poskytuje metódy na prihlásenie, odhlásenie</w:t>
+      </w:r>
+      <w:r>
+        <w:t xml:space="preserve">, </w:t>
+      </w:r>
+      <w:r>
+        <w:t>načítanie informácií o</w:t>
+      </w:r>
+      <w:r>
+        <w:t> </w:t>
+      </w:r>
+      <w:r>
+        <w:t>používateľovi</w:t>
+      </w:r>
+      <w:r>
+        <w:t xml:space="preserve">, inicializáciu socketov a </w:t>
+      </w:r>
+      <w:r>
+        <w:t>iné</w:t>
+      </w:r>
+      <w:r>
+        <w:t>. Používa knižnicu na store management Pinia.</w:t>
+      </w:r>
+      <w:r>
+        <w:t xml:space="preserve"> Zároveň ukladá token prihláseného používateľa do localStorage v prehliadači.</w:t>
       </w:r>
     </w:p>
     <w:p>
@@ -3729,40 +3756,64 @@
         </w:numPr>
       </w:pPr>
       <w:r>
-        <w:t xml:space="preserve">user.ts: </w:t>
-      </w:r>
-      <w:r>
-        <w:t xml:space="preserve">Tento modul </w:t>
-      </w:r>
-      <w:r>
-        <w:t>storu</w:t>
-      </w:r>
-      <w:r>
-        <w:t xml:space="preserve"> je zodpovedný za správu stavu používateľa vrátane overovania a autorizácie. Poskytuje metódy na prihlásenie, odhlásenie</w:t>
-      </w:r>
-      <w:r>
-        <w:t xml:space="preserve">, </w:t>
-      </w:r>
-      <w:r>
-        <w:t>načítanie informácií o</w:t>
-      </w:r>
-      <w:r>
-        <w:t> </w:t>
-      </w:r>
-      <w:r>
-        <w:t>používateľovi</w:t>
-      </w:r>
-      <w:r>
-        <w:t xml:space="preserve">, inicializáciu socketov a </w:t>
-      </w:r>
-      <w:r>
-        <w:t>iné</w:t>
-      </w:r>
-      <w:r>
-        <w:t>. Používa knižnicu na store management Pinia.</w:t>
-      </w:r>
-      <w:r>
-        <w:t xml:space="preserve"> Zároveň ukladá token prihláseného používateľa do localStorage v prehliadači.</w:t>
+        <w:t xml:space="preserve">model.ts: Obsahuje </w:t>
+      </w:r>
+      <w:r>
+        <w:t xml:space="preserve">dátové modely používané modulmi </w:t>
+      </w:r>
+      <w:r>
+        <w:t>storov. P</w:t>
+      </w:r>
+      <w:r>
+        <w:t>oužívajú</w:t>
+      </w:r>
+      <w:r>
+        <w:t xml:space="preserve"> sa</w:t>
+      </w:r>
+      <w:r>
+        <w:t xml:space="preserve"> v celej aplikácii na reprezentáciu </w:t>
+      </w:r>
+      <w:r>
+        <w:t>dát</w:t>
+      </w:r>
+      <w:r>
+        <w:t xml:space="preserve">. Napríklad rozhranie User (Používateľ) sa môže použiť na reprezentáciu </w:t>
+      </w:r>
+      <w:r>
+        <w:t>formátu dát</w:t>
+      </w:r>
+      <w:r>
+        <w:t xml:space="preserve"> používateľa, zatiaľ čo rozhranie Channel (Kanál) sa môže použiť na reprezentáciu </w:t>
+      </w:r>
+      <w:r>
+        <w:t>formátu dát</w:t>
+      </w:r>
+      <w:r>
+        <w:t xml:space="preserve"> kanála </w:t>
+      </w:r>
+      <w:r>
+        <w:t>a podobne.</w:t>
+      </w:r>
+    </w:p>
+    <w:p>
+      <w:pPr>
+        <w:pStyle w:val="PodNadpiskapitoly3uroven"/>
+      </w:pPr>
+      <w:bookmarkStart w:id="15" w:name="_Toc184588011"/>
+      <w:r>
+        <w:t>Boot</w:t>
+      </w:r>
+      <w:bookmarkEnd w:id="15"/>
+    </w:p>
+    <w:p>
+      <w:pPr>
+        <w:pStyle w:val="NormalnytextDP"/>
+      </w:pPr>
+      <w:r>
+        <w:t>O</w:t>
+      </w:r>
+      <w:r>
+        <w:t>bsahuje niekoľko súborov, ktoré sa používajú na spustenie aplikácie.</w:t>
       </w:r>
     </w:p>
     <w:p>
@@ -3774,65 +3825,14 @@
         </w:numPr>
       </w:pPr>
       <w:r>
-        <w:t xml:space="preserve">model.ts: Obsahuje </w:t>
-      </w:r>
-      <w:r>
-        <w:t xml:space="preserve">dátové modely používané modulmi </w:t>
-      </w:r>
-      <w:r>
-        <w:t>storov. P</w:t>
-      </w:r>
-      <w:r>
-        <w:t>oužívajú</w:t>
-      </w:r>
-      <w:r>
-        <w:t xml:space="preserve"> sa</w:t>
-      </w:r>
-      <w:r>
-        <w:t xml:space="preserve"> v celej aplikácii na reprezentáciu </w:t>
-      </w:r>
-      <w:r>
-        <w:t>dát</w:t>
-      </w:r>
-      <w:r>
-        <w:t xml:space="preserve">. Napríklad rozhranie User (Používateľ) sa môže použiť na reprezentáciu </w:t>
-      </w:r>
-      <w:r>
-        <w:t>formátu dát</w:t>
-      </w:r>
-      <w:r>
-        <w:t xml:space="preserve"> používateľa, zatiaľ čo rozhranie Channel (Kanál) sa môže použiť na reprezentáciu </w:t>
-      </w:r>
-      <w:r>
-        <w:t>formátu dát</w:t>
-      </w:r>
-      <w:r>
-        <w:t xml:space="preserve"> kanála </w:t>
-      </w:r>
-      <w:r>
-        <w:t>a podobne.</w:t>
-      </w:r>
-    </w:p>
-    <w:p>
-      <w:pPr>
-        <w:pStyle w:val="PodNadpiskapitoly3uroven"/>
-      </w:pPr>
-      <w:bookmarkStart w:id="15" w:name="_Toc184588011"/>
-      <w:r>
         <w:lastRenderedPageBreak/>
-        <w:t>Boot</w:t>
-      </w:r>
-      <w:bookmarkEnd w:id="15"/>
-    </w:p>
-    <w:p>
-      <w:pPr>
-        <w:pStyle w:val="NormalnytextDP"/>
-      </w:pPr>
-      <w:r>
-        <w:t>O</w:t>
-      </w:r>
-      <w:r>
-        <w:t>bsahuje niekoľko súborov, ktoré sa používajú na spustenie aplikácie.</w:t>
+        <w:t xml:space="preserve">axios.ts: </w:t>
+      </w:r>
+      <w:r>
+        <w:t>Tento súbor sa používa na konfiguráciu knižnice Axios, ktorá je populárnou klientskou knižnicou HTTP pre JavaScript</w:t>
+      </w:r>
+      <w:r>
+        <w:t>.</w:t>
       </w:r>
     </w:p>
     <w:p>
@@ -3844,13 +3844,10 @@
         </w:numPr>
       </w:pPr>
       <w:r>
-        <w:t xml:space="preserve">axios.ts: </w:t>
-      </w:r>
-      <w:r>
-        <w:t>Tento súbor sa používa na konfiguráciu knižnice Axios, ktorá je populárnou klientskou knižnicou HTTP pre JavaScript</w:t>
-      </w:r>
-      <w:r>
-        <w:t>.</w:t>
+        <w:t xml:space="preserve">auth.ts: </w:t>
+      </w:r>
+      <w:r>
+        <w:t>Tento súbor sa používa na konfiguráciu overovania pre aplikáciu.</w:t>
       </w:r>
     </w:p>
     <w:p>
@@ -3862,11 +3859,40 @@
         </w:numPr>
       </w:pPr>
       <w:r>
-        <w:t xml:space="preserve">auth.ts: </w:t>
-      </w:r>
-      <w:r>
-        <w:t>Tento súbor sa používa na konfiguráciu overovania pre aplikáciu.</w:t>
-      </w:r>
+        <w:t xml:space="preserve">socket.ts: </w:t>
+      </w:r>
+      <w:r>
+        <w:t>Tento súbor sa používa na konfiguráciu knižnice Socket.IO, čo je knižnica na komunikáciu v reálnom čase medzi klientom a</w:t>
+      </w:r>
+      <w:r>
+        <w:t> </w:t>
+      </w:r>
+      <w:r>
+        <w:t>serverom</w:t>
+      </w:r>
+      <w:r>
+        <w:t>.</w:t>
+      </w:r>
+    </w:p>
+    <w:p>
+      <w:pPr>
+        <w:pStyle w:val="PodNadpisKapitoly"/>
+      </w:pPr>
+      <w:bookmarkStart w:id="16" w:name="_Toc184588012"/>
+      <w:r>
+        <w:t>Backend</w:t>
+      </w:r>
+      <w:bookmarkEnd w:id="16"/>
+    </w:p>
+    <w:p>
+      <w:pPr>
+        <w:pStyle w:val="PodNadpiskapitoly3uroven"/>
+      </w:pPr>
+      <w:bookmarkStart w:id="17" w:name="_Toc184588013"/>
+      <w:r>
+        <w:t>Controllers</w:t>
+      </w:r>
+      <w:bookmarkEnd w:id="17"/>
     </w:p>
     <w:p>
       <w:pPr>
@@ -3877,40 +3903,68 @@
         </w:numPr>
       </w:pPr>
       <w:r>
-        <w:t xml:space="preserve">socket.ts: </w:t>
-      </w:r>
-      <w:r>
-        <w:t>Tento súbor sa používa na konfiguráciu knižnice Socket.IO, čo je knižnica na komunikáciu v reálnom čase medzi klientom a</w:t>
-      </w:r>
-      <w:r>
-        <w:t> </w:t>
-      </w:r>
-      <w:r>
-        <w:t>serverom</w:t>
-      </w:r>
-      <w:r>
-        <w:t>.</w:t>
-      </w:r>
-    </w:p>
-    <w:p>
-      <w:pPr>
-        <w:pStyle w:val="PodNadpisKapitoly"/>
-      </w:pPr>
-      <w:bookmarkStart w:id="16" w:name="_Toc184588012"/>
-      <w:r>
-        <w:t>Backend</w:t>
-      </w:r>
-      <w:bookmarkEnd w:id="16"/>
-    </w:p>
-    <w:p>
-      <w:pPr>
-        <w:pStyle w:val="PodNadpiskapitoly3uroven"/>
-      </w:pPr>
-      <w:bookmarkStart w:id="17" w:name="_Toc184588013"/>
-      <w:r>
-        <w:t>Controllers</w:t>
-      </w:r>
-      <w:bookmarkEnd w:id="17"/>
+        <w:t xml:space="preserve">AuthController.ts: Autentifikačný controller, ktorý spracováva </w:t>
+      </w:r>
+      <w:r>
+        <w:t xml:space="preserve">HTTP </w:t>
+      </w:r>
+      <w:r>
+        <w:t>požiadavky na prihlásenie a registráciu.</w:t>
+      </w:r>
+      <w:r>
+        <w:t xml:space="preserve"> </w:t>
+      </w:r>
+      <w:r>
+        <w:t>Trieda AuthController má nasledujúce metódy:</w:t>
+      </w:r>
+    </w:p>
+    <w:p>
+      <w:pPr>
+        <w:pStyle w:val="NormalnytextDP"/>
+        <w:numPr>
+          <w:ilvl w:val="1"/>
+          <w:numId w:val="14"/>
+        </w:numPr>
+      </w:pPr>
+      <w:r>
+        <w:t>zaregistrovať: spracuje požiadavku POST /register. Vytvorí nového používateľa, uloží ho do databázy a v odpovedi vráti token.</w:t>
+      </w:r>
+    </w:p>
+    <w:p>
+      <w:pPr>
+        <w:pStyle w:val="NormalnytextDP"/>
+        <w:numPr>
+          <w:ilvl w:val="1"/>
+          <w:numId w:val="14"/>
+        </w:numPr>
+      </w:pPr>
+      <w:r>
+        <w:t>Prihlásenie: Spracúva požiadavku POST /login. Overí používateľa, vygeneruje token a vráti ho v odpovedi.</w:t>
+      </w:r>
+    </w:p>
+    <w:p>
+      <w:pPr>
+        <w:pStyle w:val="NormalnytextDP"/>
+        <w:numPr>
+          <w:ilvl w:val="1"/>
+          <w:numId w:val="14"/>
+        </w:numPr>
+      </w:pPr>
+      <w:r>
+        <w:t>odhlásenie: Spracúva požiadavku DELETE /logout. Odhlási autentifikovaného používateľa a v odpovedi vráti správu o úspechu.</w:t>
+      </w:r>
+    </w:p>
+    <w:p>
+      <w:pPr>
+        <w:pStyle w:val="NormalnytextDP"/>
+        <w:numPr>
+          <w:ilvl w:val="1"/>
+          <w:numId w:val="14"/>
+        </w:numPr>
+      </w:pPr>
+      <w:r>
+        <w:t>me: Spracúva požiadavku GET /me. Získava informácie o overenom používateľovi, formátuje ich a vracia ich v odpovedi.</w:t>
+      </w:r>
     </w:p>
     <w:p>
       <w:pPr>
@@ -3921,19 +3975,19 @@
         </w:numPr>
       </w:pPr>
       <w:r>
-        <w:t xml:space="preserve">AuthController.ts: Autentifikačný controller, ktorý spracováva </w:t>
-      </w:r>
-      <w:r>
-        <w:t xml:space="preserve">HTTP </w:t>
-      </w:r>
-      <w:r>
-        <w:t>požiadavky na prihlásenie a registráciu.</w:t>
+        <w:t xml:space="preserve">UserController.ts: </w:t>
+      </w:r>
+      <w:r>
+        <w:t>S</w:t>
+      </w:r>
+      <w:r>
+        <w:t>pracúva požiadavky HTTP a interakcie medzi klientmi a serverom súvisiace so správou používateľov.</w:t>
       </w:r>
       <w:r>
         <w:t xml:space="preserve"> </w:t>
       </w:r>
       <w:r>
-        <w:t>Trieda AuthController má nasledujúce metódy:</w:t>
+        <w:t>Trieda UserController má nasledujúce metódy:</w:t>
       </w:r>
     </w:p>
     <w:p>
@@ -3945,7 +3999,7 @@
         </w:numPr>
       </w:pPr>
       <w:r>
-        <w:t>zaregistrovať: spracuje požiadavku POST /register. Vytvorí nového používateľa, uloží ho do databázy a v odpovedi vráti token.</w:t>
+        <w:t>getAllOtherUsers: Spracúva požiadavku GET /users. Získa všetkých používateľov okrem overeného používateľa, sformátuje ich a vráti ich v odpovedi.</w:t>
       </w:r>
     </w:p>
     <w:p>
@@ -3957,7 +4011,7 @@
         </w:numPr>
       </w:pPr>
       <w:r>
-        <w:t>Prihlásenie: Spracúva požiadavku POST /login. Overí používateľa, vygeneruje token a vráti ho v odpovedi.</w:t>
+        <w:t>getJoinablePublicChannels: Spracúva požiadavku GET /joinable-channels. Získa verejné kanály, ku ktorým sa môže autentifikovaný používateľ pripojiť, naformátuje ich a vráti ich v odpovedi.</w:t>
       </w:r>
     </w:p>
     <w:p>
@@ -3969,7 +4023,7 @@
         </w:numPr>
       </w:pPr>
       <w:r>
-        <w:t>odhlásenie: Spracúva požiadavku DELETE /logout. Odhlási autentifikovaného používateľa a v odpovedi vráti správu o úspechu.</w:t>
+        <w:t>changeUserStatus: Spracúva požiadavku POST /change-status. Aktualizuje stav overeného používateľa a v odpovedi vráti nový stav.</w:t>
       </w:r>
     </w:p>
     <w:p>
@@ -3981,7 +4035,128 @@
         </w:numPr>
       </w:pPr>
       <w:r>
-        <w:t>me: Spracúva požiadavku GET /me. Získava informácie o overenom používateľovi, formátuje ich a vracia ich v odpovedi.</w:t>
+        <w:lastRenderedPageBreak/>
+        <w:t>createNewChannel: Spracúva požiadavku POST /create-channel. Vytvorí nový kanál, pridá overeného používateľa ako správcu a v odpovedi vráti nový kanál.</w:t>
+      </w:r>
+    </w:p>
+    <w:p>
+      <w:pPr>
+        <w:pStyle w:val="NormalnytextDP"/>
+        <w:numPr>
+          <w:ilvl w:val="1"/>
+          <w:numId w:val="14"/>
+        </w:numPr>
+      </w:pPr>
+      <w:r>
+        <w:t>deleteChannel: Spracúva požiadavku DELETE /delete-channel. Vymaže kanál a v odpovedi vráti správu o úspechu.</w:t>
+      </w:r>
+    </w:p>
+    <w:p>
+      <w:pPr>
+        <w:pStyle w:val="NormalnytextDP"/>
+        <w:numPr>
+          <w:ilvl w:val="1"/>
+          <w:numId w:val="14"/>
+        </w:numPr>
+      </w:pPr>
+      <w:r>
+        <w:t>leaveChannel: Spracúva požiadavku DELETE /leave-channel. Odstráni overeného používateľa z kanála a v odpovedi vráti správu o úspechu.</w:t>
+      </w:r>
+    </w:p>
+    <w:p>
+      <w:pPr>
+        <w:pStyle w:val="NormalnytextDP"/>
+        <w:numPr>
+          <w:ilvl w:val="1"/>
+          <w:numId w:val="14"/>
+        </w:numPr>
+      </w:pPr>
+      <w:r>
+        <w:t>kickUserFromChannel: spracúva požiadavku DELETE /kick-user-from-channel. Odstráni používateľa z kanála a v odpovedi vráti správu o úspechu.</w:t>
+      </w:r>
+    </w:p>
+    <w:p>
+      <w:pPr>
+        <w:pStyle w:val="NormalnytextDP"/>
+        <w:numPr>
+          <w:ilvl w:val="1"/>
+          <w:numId w:val="14"/>
+        </w:numPr>
+      </w:pPr>
+      <w:r>
+        <w:t>addUserToChannel: Spracúva požiadavku POST /add-user-to-channel. Pridá používateľa do kanála a v odpovedi vráti správu o úspechu.</w:t>
+      </w:r>
+    </w:p>
+    <w:p>
+      <w:pPr>
+        <w:pStyle w:val="NormalnytextDP"/>
+        <w:numPr>
+          <w:ilvl w:val="1"/>
+          <w:numId w:val="14"/>
+        </w:numPr>
+      </w:pPr>
+      <w:r>
+        <w:t>joinPublicChannel: Spracúva požiadavku POST /join-public-channel. Pridá overeného používateľa do verejného kanála a v odpovedi vráti správu o úspechu.</w:t>
+      </w:r>
+    </w:p>
+    <w:p>
+      <w:pPr>
+        <w:pStyle w:val="NormalnytextDP"/>
+        <w:numPr>
+          <w:ilvl w:val="1"/>
+          <w:numId w:val="14"/>
+        </w:numPr>
+      </w:pPr>
+      <w:r>
+        <w:t>requestKickUserFromChannel: Spracúva požiadavku POST /request-kick-user-from-channel. Vytvorí požiadavku na kopnutie pre používateľa v kanáli a v odpovedi vráti správu o úspechu.</w:t>
+      </w:r>
+    </w:p>
+    <w:p>
+      <w:pPr>
+        <w:pStyle w:val="NormalnytextDP"/>
+        <w:numPr>
+          <w:ilvl w:val="1"/>
+          <w:numId w:val="14"/>
+        </w:numPr>
+      </w:pPr>
+      <w:r>
+        <w:t>getMessages: Spracúva požiadavku GET /messages. Získava správy pre kanál, formátuje ich a vracia ich v odpovedi.</w:t>
+      </w:r>
+    </w:p>
+    <w:p>
+      <w:pPr>
+        <w:pStyle w:val="NormalnytextDP"/>
+        <w:numPr>
+          <w:ilvl w:val="1"/>
+          <w:numId w:val="14"/>
+        </w:numPr>
+      </w:pPr>
+      <w:r>
+        <w:t>saveMessage: Spracúva požiadavku POST /messages. Vytvorí novú správu, uloží ju do databázy a vráti novú správu v odpovedi.</w:t>
+      </w:r>
+    </w:p>
+    <w:p>
+      <w:pPr>
+        <w:pStyle w:val="NormalnytextDP"/>
+        <w:numPr>
+          <w:ilvl w:val="1"/>
+          <w:numId w:val="14"/>
+        </w:numPr>
+      </w:pPr>
+      <w:r>
+        <w:t>isUserInChannel: Spracúva požiadavku GET /is-user-in-channel. Kontroluje, či je overený používateľ v kanáli, a v odpovedi vracia logickú hodnotu.</w:t>
+      </w:r>
+    </w:p>
+    <w:p>
+      <w:pPr>
+        <w:pStyle w:val="NormalnytextDP"/>
+        <w:numPr>
+          <w:ilvl w:val="1"/>
+          <w:numId w:val="14"/>
+        </w:numPr>
+      </w:pPr>
+      <w:r>
+        <w:t>cleanupInactiveChannels: Spracúva požiadavku GET /cleanup-inactive-channels. Odstráni neaktívne kanály a v odpovedi vráti správu o úspechu.</w:t>
       </w:r>
     </w:p>
     <w:p>
@@ -3993,19 +4168,22 @@
         </w:numPr>
       </w:pPr>
       <w:r>
-        <w:t xml:space="preserve">UserController.ts: </w:t>
-      </w:r>
-      <w:r>
-        <w:t>S</w:t>
-      </w:r>
-      <w:r>
-        <w:t>pracúva požiadavky HTTP a interakcie medzi klientmi a serverom súvisiace so správou používateľov.</w:t>
+        <w:t xml:space="preserve">SocketController.ts: </w:t>
+      </w:r>
+      <w:r>
+        <w:t xml:space="preserve">Spracúva udalosti </w:t>
+      </w:r>
+      <w:r>
+        <w:t xml:space="preserve">socketu </w:t>
+      </w:r>
+      <w:r>
+        <w:t>a interakcie medzi klientmi a serverom.</w:t>
       </w:r>
       <w:r>
         <w:t xml:space="preserve"> </w:t>
       </w:r>
       <w:r>
-        <w:t>Trieda UserController má nasledujúce metódy:</w:t>
+        <w:t>Trieda SocketController má nasledujúce metódy:</w:t>
       </w:r>
     </w:p>
     <w:p>
@@ -4017,7 +4195,8 @@
         </w:numPr>
       </w:pPr>
       <w:r>
-        <w:t>getAllOtherUsers: Spracúva požiadavku GET /users. Získa všetkých používateľov okrem overeného používateľa, sformátuje ich a vráti ich v odpovedi.</w:t>
+        <w:lastRenderedPageBreak/>
+        <w:t>hello: Spracováva udalosti pripojenia a odpojenia. Keď sa klient pripojí, načíta informácie o kanáli a vyšle klientovi udalosť kanála. Keď sa klient odpojí, vyšle udalosť kanála s nulovou hodnotou.</w:t>
       </w:r>
     </w:p>
     <w:p>
@@ -4029,7 +4208,7 @@
         </w:numPr>
       </w:pPr>
       <w:r>
-        <w:t>getJoinablePublicChannels: Spracúva požiadavku GET /joinable-channels. Získa verejné kanály, ku ktorým sa môže autentifikovaný používateľ pripojiť, naformátuje ich a vráti ich v odpovedi.</w:t>
+        <w:t>addMessage: Spracúva udalosť addMessage. Vytvorí novú správu, uloží ju do databázy a vyšle udalosť newMessage všetkým klientom v tom istom kanáli.</w:t>
       </w:r>
     </w:p>
     <w:p>
@@ -4041,8 +4220,7 @@
         </w:numPr>
       </w:pPr>
       <w:r>
-        <w:lastRenderedPageBreak/>
-        <w:t>changeUserStatus: Spracúva požiadavku POST /change-status. Aktualizuje stav overeného používateľa a v odpovedi vráti nový stav.</w:t>
+        <w:t>getMessages: Spracúva udalosť getMessages. Získava správy z databázy, formátuje ich a vysiela klientovi udalosť loadedMessages.</w:t>
       </w:r>
     </w:p>
     <w:p>
@@ -4054,7 +4232,7 @@
         </w:numPr>
       </w:pPr>
       <w:r>
-        <w:t>createNewChannel: Spracúva požiadavku POST /create-channel. Vytvorí nový kanál, pridá overeného používateľa ako správcu a v odpovedi vráti nový kanál.</w:t>
+        <w:t>deletedChannel: Spracúva udalosť deletedChannel. Kontroluje, či kanál existuje, a vysiela udalosť deletedChannel všetkým klientom v tom istom kanáli.</w:t>
       </w:r>
     </w:p>
     <w:p>
@@ -4066,7 +4244,7 @@
         </w:numPr>
       </w:pPr>
       <w:r>
-        <w:t>deleteChannel: Spracúva požiadavku DELETE /delete-channel. Vymaže kanál a v odpovedi vráti správu o úspechu.</w:t>
+        <w:t>memberLeftChannel: Spracúva udalosť memberLeftChannel. Kontroluje, či je člen v kanáli, a vysiela udalosť memberLeftChannel všetkým klientom v tom istom kanáli.</w:t>
       </w:r>
     </w:p>
     <w:p>
@@ -4078,7 +4256,7 @@
         </w:numPr>
       </w:pPr>
       <w:r>
-        <w:t>leaveChannel: Spracúva požiadavku DELETE /leave-channel. Odstráni overeného používateľa z kanála a v odpovedi vráti správu o úspechu.</w:t>
+        <w:t>addedMember: Spracúva udalosť addedMember. Získava informácie o členovi, formátuje ich a vysiela udalosť addedMember všetkým klientom v tom istom kanáli.</w:t>
       </w:r>
     </w:p>
     <w:p>
@@ -4090,7 +4268,7 @@
         </w:numPr>
       </w:pPr>
       <w:r>
-        <w:t>kickUserFromChannel: spracúva požiadavku DELETE /kick-user-from-channel. Odstráni používateľa z kanála a v odpovedi vráti správu o úspechu.</w:t>
+        <w:t>reloadUser: Spracúva udalosť reloadUser. Získava informácie o používateľovi, formátuje ich a vysiela udalosť reloadUser všetkým klientom v tom istom kanáli.</w:t>
       </w:r>
     </w:p>
     <w:p>
@@ -4102,7 +4280,7 @@
         </w:numPr>
       </w:pPr>
       <w:r>
-        <w:t>addUserToChannel: Spracúva požiadavku POST /add-user-to-channel. Pridá používateľa do kanála a v odpovedi vráti správu o úspechu.</w:t>
+        <w:t>typing: Spracúva udalosť písania. Vysiela udalosť písania všetkým klientom v tom istom kanáli.</w:t>
       </w:r>
     </w:p>
     <w:p>
@@ -4114,67 +4292,25 @@
         </w:numPr>
       </w:pPr>
       <w:r>
-        <w:t>joinPublicChannel: Spracúva požiadavku POST /join-public-channel. Pridá overeného používateľa do verejného kanála a v odpovedi vráti správu o úspechu.</w:t>
-      </w:r>
-    </w:p>
-    <w:p>
-      <w:pPr>
-        <w:pStyle w:val="NormalnytextDP"/>
-        <w:numPr>
-          <w:ilvl w:val="1"/>
-          <w:numId w:val="14"/>
-        </w:numPr>
-      </w:pPr>
-      <w:r>
-        <w:t>requestKickUserFromChannel: Spracúva požiadavku POST /request-kick-user-from-channel. Vytvorí požiadavku na kopnutie pre používateľa v kanáli a v odpovedi vráti správu o úspechu.</w:t>
-      </w:r>
-    </w:p>
-    <w:p>
-      <w:pPr>
-        <w:pStyle w:val="NormalnytextDP"/>
-        <w:numPr>
-          <w:ilvl w:val="1"/>
-          <w:numId w:val="14"/>
-        </w:numPr>
-      </w:pPr>
-      <w:r>
-        <w:t>getMessages: Spracúva požiadavku GET /messages. Získava správy pre kanál, formátuje ich a vracia ich v odpovedi.</w:t>
-      </w:r>
-    </w:p>
-    <w:p>
-      <w:pPr>
-        <w:pStyle w:val="NormalnytextDP"/>
-        <w:numPr>
-          <w:ilvl w:val="1"/>
-          <w:numId w:val="14"/>
-        </w:numPr>
-      </w:pPr>
-      <w:r>
-        <w:t>saveMessage: Spracúva požiadavku POST /messages. Vytvorí novú správu, uloží ju do databázy a vráti novú správu v odpovedi.</w:t>
-      </w:r>
-    </w:p>
-    <w:p>
-      <w:pPr>
-        <w:pStyle w:val="NormalnytextDP"/>
-        <w:numPr>
-          <w:ilvl w:val="1"/>
-          <w:numId w:val="14"/>
-        </w:numPr>
-      </w:pPr>
-      <w:r>
-        <w:t>isUserInChannel: Spracúva požiadavku GET /is-user-in-channel. Kontroluje, či je overený používateľ v kanáli, a v odpovedi vracia logickú hodnotu.</w:t>
-      </w:r>
-    </w:p>
-    <w:p>
-      <w:pPr>
-        <w:pStyle w:val="NormalnytextDP"/>
-        <w:numPr>
-          <w:ilvl w:val="1"/>
-          <w:numId w:val="14"/>
-        </w:numPr>
-      </w:pPr>
-      <w:r>
-        <w:t>cleanupInactiveChannels: Spracúva požiadavku GET /cleanup-inactive-channels. Odstráni neaktívne kanály a v odpovedi vráti správu o úspechu.</w:t>
+        <w:t>stopTyping: Spracúva udalosť stopTyping. Vysiela udalosť stopTyping všetkým klientom v tom istom kanáli.</w:t>
+      </w:r>
+    </w:p>
+    <w:p>
+      <w:pPr>
+        <w:pStyle w:val="PodNadpiskapitoly3uroven"/>
+      </w:pPr>
+      <w:bookmarkStart w:id="18" w:name="_Toc184588014"/>
+      <w:r>
+        <w:t>Models</w:t>
+      </w:r>
+      <w:bookmarkEnd w:id="18"/>
+    </w:p>
+    <w:p>
+      <w:pPr>
+        <w:pStyle w:val="NormalnytextDP"/>
+      </w:pPr>
+      <w:r>
+        <w:t>ORM modely. Reprezentujú entity v aplikácii / DB.</w:t>
       </w:r>
     </w:p>
     <w:p>
@@ -4186,149 +4322,7 @@
         </w:numPr>
       </w:pPr>
       <w:r>
-        <w:lastRenderedPageBreak/>
-        <w:t xml:space="preserve">SocketController.ts: </w:t>
-      </w:r>
-      <w:r>
-        <w:t xml:space="preserve">Spracúva udalosti </w:t>
-      </w:r>
-      <w:r>
-        <w:t xml:space="preserve">socketu </w:t>
-      </w:r>
-      <w:r>
-        <w:t>a interakcie medzi klientmi a serverom.</w:t>
-      </w:r>
-      <w:r>
-        <w:t xml:space="preserve"> </w:t>
-      </w:r>
-      <w:r>
-        <w:t>Trieda SocketController má nasledujúce metódy:</w:t>
-      </w:r>
-    </w:p>
-    <w:p>
-      <w:pPr>
-        <w:pStyle w:val="NormalnytextDP"/>
-        <w:numPr>
-          <w:ilvl w:val="1"/>
-          <w:numId w:val="14"/>
-        </w:numPr>
-      </w:pPr>
-      <w:r>
-        <w:t>hello: Spracováva udalosti pripojenia a odpojenia. Keď sa klient pripojí, načíta informácie o kanáli a vyšle klientovi udalosť kanála. Keď sa klient odpojí, vyšle udalosť kanála s nulovou hodnotou.</w:t>
-      </w:r>
-    </w:p>
-    <w:p>
-      <w:pPr>
-        <w:pStyle w:val="NormalnytextDP"/>
-        <w:numPr>
-          <w:ilvl w:val="1"/>
-          <w:numId w:val="14"/>
-        </w:numPr>
-      </w:pPr>
-      <w:r>
-        <w:t>addMessage: Spracúva udalosť addMessage. Vytvorí novú správu, uloží ju do databázy a vyšle udalosť newMessage všetkým klientom v tom istom kanáli.</w:t>
-      </w:r>
-    </w:p>
-    <w:p>
-      <w:pPr>
-        <w:pStyle w:val="NormalnytextDP"/>
-        <w:numPr>
-          <w:ilvl w:val="1"/>
-          <w:numId w:val="14"/>
-        </w:numPr>
-      </w:pPr>
-      <w:r>
-        <w:t>getMessages: Spracúva udalosť getMessages. Získava správy z databázy, formátuje ich a vysiela klientovi udalosť loadedMessages.</w:t>
-      </w:r>
-    </w:p>
-    <w:p>
-      <w:pPr>
-        <w:pStyle w:val="NormalnytextDP"/>
-        <w:numPr>
-          <w:ilvl w:val="1"/>
-          <w:numId w:val="14"/>
-        </w:numPr>
-      </w:pPr>
-      <w:r>
-        <w:t>deletedChannel: Spracúva udalosť deletedChannel. Kontroluje, či kanál existuje, a vysiela udalosť deletedChannel všetkým klientom v tom istom kanáli.</w:t>
-      </w:r>
-    </w:p>
-    <w:p>
-      <w:pPr>
-        <w:pStyle w:val="NormalnytextDP"/>
-        <w:numPr>
-          <w:ilvl w:val="1"/>
-          <w:numId w:val="14"/>
-        </w:numPr>
-      </w:pPr>
-      <w:r>
-        <w:t>memberLeftChannel: Spracúva udalosť memberLeftChannel. Kontroluje, či je člen v kanáli, a vysiela udalosť memberLeftChannel všetkým klientom v tom istom kanáli.</w:t>
-      </w:r>
-    </w:p>
-    <w:p>
-      <w:pPr>
-        <w:pStyle w:val="NormalnytextDP"/>
-        <w:numPr>
-          <w:ilvl w:val="1"/>
-          <w:numId w:val="14"/>
-        </w:numPr>
-      </w:pPr>
-      <w:r>
-        <w:t>addedMember: Spracúva udalosť addedMember. Získava informácie o členovi, formátuje ich a vysiela udalosť addedMember všetkým klientom v tom istom kanáli.</w:t>
-      </w:r>
-    </w:p>
-    <w:p>
-      <w:pPr>
-        <w:pStyle w:val="NormalnytextDP"/>
-        <w:numPr>
-          <w:ilvl w:val="1"/>
-          <w:numId w:val="14"/>
-        </w:numPr>
-      </w:pPr>
-      <w:r>
-        <w:t>reloadUser: Spracúva udalosť reloadUser. Získava informácie o používateľovi, formátuje ich a vysiela udalosť reloadUser všetkým klientom v tom istom kanáli.</w:t>
-      </w:r>
-    </w:p>
-    <w:p>
-      <w:pPr>
-        <w:pStyle w:val="NormalnytextDP"/>
-        <w:numPr>
-          <w:ilvl w:val="1"/>
-          <w:numId w:val="14"/>
-        </w:numPr>
-      </w:pPr>
-      <w:r>
-        <w:t>typing: Spracúva udalosť písania. Vysiela udalosť písania všetkým klientom v tom istom kanáli.</w:t>
-      </w:r>
-    </w:p>
-    <w:p>
-      <w:pPr>
-        <w:pStyle w:val="NormalnytextDP"/>
-        <w:numPr>
-          <w:ilvl w:val="1"/>
-          <w:numId w:val="14"/>
-        </w:numPr>
-      </w:pPr>
-      <w:r>
-        <w:t>stopTyping: Spracúva udalosť stopTyping. Vysiela udalosť stopTyping všetkým klientom v tom istom kanáli.</w:t>
-      </w:r>
-    </w:p>
-    <w:p>
-      <w:pPr>
-        <w:pStyle w:val="PodNadpiskapitoly3uroven"/>
-      </w:pPr>
-      <w:bookmarkStart w:id="18" w:name="_Toc184588014"/>
-      <w:r>
-        <w:t>Models</w:t>
-      </w:r>
-      <w:bookmarkEnd w:id="18"/>
-    </w:p>
-    <w:p>
-      <w:pPr>
-        <w:pStyle w:val="NormalnytextDP"/>
-      </w:pPr>
-      <w:r>
-        <w:t>ORM modely. Reprezentujú entity v aplikácii / DB.</w:t>
+        <w:t>User.ts: reprezentuje model user tabuľky z fyzického modelu.</w:t>
       </w:r>
     </w:p>
     <w:p>
@@ -4340,7 +4334,7 @@
         </w:numPr>
       </w:pPr>
       <w:r>
-        <w:t>User.ts: reprezentuje model user tabuľky z fyzického modelu.</w:t>
+        <w:t>Message: reprezentuje model message tabuľky z fyzického modelu.</w:t>
       </w:r>
     </w:p>
     <w:p>
@@ -4352,7 +4346,7 @@
         </w:numPr>
       </w:pPr>
       <w:r>
-        <w:t>Message: reprezentuje model message tabuľky z fyzického modelu.</w:t>
+        <w:t>Channel: reprezentuje model channel tabuľky z fyzického modelu.</w:t>
       </w:r>
     </w:p>
     <w:p>
@@ -4365,8 +4359,24 @@
       </w:pPr>
       <w:r>
         <w:lastRenderedPageBreak/>
-        <w:t>Channel: reprezentuje model channel tabuľky z fyzického modelu.</w:t>
-      </w:r>
+        <w:t>KickRequest.ts: reprezentuje model kic</w:t>
+      </w:r>
+      <w:r>
+        <w:t>k_request tabuľky z fyzického modelu</w:t>
+      </w:r>
+      <w:r>
+        <w:t>.</w:t>
+      </w:r>
+    </w:p>
+    <w:p>
+      <w:pPr>
+        <w:pStyle w:val="PodNadpiskapitoly3uroven"/>
+      </w:pPr>
+      <w:bookmarkStart w:id="19" w:name="_Toc184588015"/>
+      <w:r>
+        <w:t>Validátory</w:t>
+      </w:r>
+      <w:bookmarkEnd w:id="19"/>
     </w:p>
     <w:p>
       <w:pPr>
@@ -4377,24 +4387,8 @@
         </w:numPr>
       </w:pPr>
       <w:r>
-        <w:t>KickRequest.ts: reprezentuje model kic</w:t>
-      </w:r>
-      <w:r>
-        <w:t>k_request tabuľky z fyzického modelu</w:t>
-      </w:r>
-      <w:r>
-        <w:t>.</w:t>
-      </w:r>
-    </w:p>
-    <w:p>
-      <w:pPr>
-        <w:pStyle w:val="PodNadpiskapitoly3uroven"/>
-      </w:pPr>
-      <w:bookmarkStart w:id="19" w:name="_Toc184588015"/>
-      <w:r>
-        <w:t>Validátory</w:t>
-      </w:r>
-      <w:bookmarkEnd w:id="19"/>
+        <w:t>LoginValidator: Overuje prihlasovacie údaje (e-mail a heslo) zadané používateľom.</w:t>
+      </w:r>
     </w:p>
     <w:p>
       <w:pPr>
@@ -4405,7 +4399,61 @@
         </w:numPr>
       </w:pPr>
       <w:r>
-        <w:t>LoginValidator: Overuje prihlasovacie údaje (e-mail a heslo) zadané používateľom.</w:t>
+        <w:t>R</w:t>
+      </w:r>
+      <w:r>
+        <w:t xml:space="preserve">egisterValidator: Overuje registračné údaje (e-mail, heslo, </w:t>
+      </w:r>
+      <w:r>
+        <w:t>nick</w:t>
+      </w:r>
+      <w:r>
+        <w:t>, priezvisko a meno) zadané používateľom.</w:t>
+      </w:r>
+    </w:p>
+    <w:p>
+      <w:pPr>
+        <w:pStyle w:val="NormalnytextDP"/>
+      </w:pPr>
+      <w:r>
+        <w:t>Každá trieda validátora má metódu schémy, ktorá definuje pravidlá validácie pre príslušné údaje. Metóda schémy vracia objekt schémy, ktorý definuje pravidlá validácie.</w:t>
+      </w:r>
+    </w:p>
+    <w:p>
+      <w:pPr>
+        <w:pStyle w:val="NormalnytextDP"/>
+      </w:pPr>
+      <w:r>
+        <w:t>Validačné pravidlá sa definujú pomocou objektu rules, ktorý poskytuje súbor preddefinovaných validačných pravidiel. Napríklad pravidlo email kontroluje, či je vstup platnou e-mailovou adresou, zatiaľ čo pravidlo minLength kontroluje, či má vstup minimálnu dĺžku 3 znaky.</w:t>
+      </w:r>
+    </w:p>
+    <w:p>
+      <w:pPr>
+        <w:pStyle w:val="NormalnytextDP"/>
+      </w:pPr>
+      <w:r>
+        <w:t>Každá trieda validátora definuje aj sadu chybových správ, ktoré sa vrátia, ak validácia zlyhá.</w:t>
+      </w:r>
+    </w:p>
+    <w:p>
+      <w:pPr>
+        <w:pStyle w:val="PodNadpiskapitoly3uroven"/>
+      </w:pPr>
+      <w:bookmarkStart w:id="20" w:name="_Toc184588016"/>
+      <w:r>
+        <w:t>Start</w:t>
+      </w:r>
+      <w:bookmarkEnd w:id="20"/>
+    </w:p>
+    <w:p>
+      <w:pPr>
+        <w:pStyle w:val="NormalnytextDP"/>
+      </w:pPr>
+      <w:r>
+        <w:t>Obdobne ako pri boot o</w:t>
+      </w:r>
+      <w:r>
+        <w:t>bsahuje niekoľko súborov, ktoré sa používajú na spustenie aplikácie.</w:t>
       </w:r>
     </w:p>
     <w:p>
@@ -4417,61 +4465,19 @@
         </w:numPr>
       </w:pPr>
       <w:r>
-        <w:t>R</w:t>
-      </w:r>
-      <w:r>
-        <w:t xml:space="preserve">egisterValidator: Overuje registračné údaje (e-mail, heslo, </w:t>
-      </w:r>
-      <w:r>
-        <w:t>nick</w:t>
-      </w:r>
-      <w:r>
-        <w:t>, priezvisko a meno) zadané používateľom.</w:t>
-      </w:r>
-    </w:p>
-    <w:p>
-      <w:pPr>
-        <w:pStyle w:val="NormalnytextDP"/>
-      </w:pPr>
-      <w:r>
-        <w:t>Každá trieda validátora má metódu schémy, ktorá definuje pravidlá validácie pre príslušné údaje. Metóda schémy vracia objekt schémy, ktorý definuje pravidlá validácie.</w:t>
-      </w:r>
-    </w:p>
-    <w:p>
-      <w:pPr>
-        <w:pStyle w:val="NormalnytextDP"/>
-      </w:pPr>
-      <w:r>
-        <w:t>Validačné pravidlá sa definujú pomocou objektu rules, ktorý poskytuje súbor preddefinovaných validačných pravidiel. Napríklad pravidlo email kontroluje, či je vstup platnou e-mailovou adresou, zatiaľ čo pravidlo minLength kontroluje, či má vstup minimálnu dĺžku 3 znaky.</w:t>
-      </w:r>
-    </w:p>
-    <w:p>
-      <w:pPr>
-        <w:pStyle w:val="NormalnytextDP"/>
-      </w:pPr>
-      <w:r>
-        <w:t>Každá trieda validátora definuje aj sadu chybových správ, ktoré sa vrátia, ak validácia zlyhá.</w:t>
-      </w:r>
-    </w:p>
-    <w:p>
-      <w:pPr>
-        <w:pStyle w:val="PodNadpiskapitoly3uroven"/>
-      </w:pPr>
-      <w:bookmarkStart w:id="20" w:name="_Toc184588016"/>
-      <w:r>
-        <w:t>Start</w:t>
-      </w:r>
-      <w:bookmarkEnd w:id="20"/>
-    </w:p>
-    <w:p>
-      <w:pPr>
-        <w:pStyle w:val="NormalnytextDP"/>
-      </w:pPr>
-      <w:r>
-        <w:t>Obdobne ako pri boot o</w:t>
-      </w:r>
-      <w:r>
-        <w:t>bsahuje niekoľko súborov, ktoré sa používajú na spustenie aplikácie.</w:t>
+        <w:t>kernel.ts: J</w:t>
+      </w:r>
+      <w:r>
+        <w:t>e vstupným bodom pre aplikáci</w:t>
+      </w:r>
+      <w:r>
+        <w:t>u</w:t>
+      </w:r>
+      <w:r>
+        <w:t>. Nastavuje rámec AdonisJS a definuje middleware</w:t>
+      </w:r>
+      <w:r>
+        <w:t>.</w:t>
       </w:r>
     </w:p>
     <w:p>
@@ -4483,19 +4489,25 @@
         </w:numPr>
       </w:pPr>
       <w:r>
-        <w:t>kernel.ts: J</w:t>
-      </w:r>
-      <w:r>
-        <w:t>e vstupným bodom pre aplikáci</w:t>
-      </w:r>
-      <w:r>
-        <w:t>u</w:t>
-      </w:r>
-      <w:r>
-        <w:t>. Nastavuje rámec AdonisJS a definuje middleware</w:t>
-      </w:r>
-      <w:r>
-        <w:t>.</w:t>
+        <w:t>routes</w:t>
+      </w:r>
+      <w:r>
+        <w:t>.ts: D</w:t>
+      </w:r>
+      <w:r>
+        <w:t xml:space="preserve">efinuje </w:t>
+      </w:r>
+      <w:r>
+        <w:t xml:space="preserve">routy </w:t>
+      </w:r>
+      <w:r>
+        <w:t xml:space="preserve">pre aplikáciu. Na definovanie </w:t>
+      </w:r>
+      <w:r>
+        <w:t>route</w:t>
+      </w:r>
+      <w:r>
+        <w:t xml:space="preserve"> pre rôzne funkcie, ako je napríklad autentifikácia a správa používateľov.</w:t>
       </w:r>
     </w:p>
     <w:p>
@@ -4507,36 +4519,6 @@
         </w:numPr>
       </w:pPr>
       <w:r>
-        <w:t>routes</w:t>
-      </w:r>
-      <w:r>
-        <w:t>.ts: D</w:t>
-      </w:r>
-      <w:r>
-        <w:t xml:space="preserve">efinuje </w:t>
-      </w:r>
-      <w:r>
-        <w:t xml:space="preserve">routy </w:t>
-      </w:r>
-      <w:r>
-        <w:t xml:space="preserve">pre aplikáciu. Na definovanie </w:t>
-      </w:r>
-      <w:r>
-        <w:t>route</w:t>
-      </w:r>
-      <w:r>
-        <w:t xml:space="preserve"> pre rôzne funkcie, ako je napríklad autentifikácia a správa používateľov.</w:t>
-      </w:r>
-    </w:p>
-    <w:p>
-      <w:pPr>
-        <w:pStyle w:val="NormalnytextDP"/>
-        <w:numPr>
-          <w:ilvl w:val="0"/>
-          <w:numId w:val="14"/>
-        </w:numPr>
-      </w:pPr>
-      <w:r>
         <w:t>socket.ts: K</w:t>
       </w:r>
       <w:r>
@@ -4555,6 +4537,7 @@
       </w:pPr>
       <w:bookmarkStart w:id="21" w:name="_Toc184588017"/>
       <w:r>
+        <w:lastRenderedPageBreak/>
         <w:t xml:space="preserve">Diagram </w:t>
       </w:r>
       <w:r>
@@ -4565,328 +4548,6 @@
     <w:p>
       <w:pPr>
         <w:pStyle w:val="NormalnytextDP"/>
-      </w:pPr>
-    </w:p>
-    <w:p>
-      <w:pPr>
-        <w:pStyle w:val="NadpisKapitoly"/>
-      </w:pPr>
-      <w:bookmarkStart w:id="22" w:name="_Toc184588018"/>
-      <w:r>
-        <w:lastRenderedPageBreak/>
-        <w:t>Návrhové rozhodnutia</w:t>
-      </w:r>
-      <w:bookmarkEnd w:id="22"/>
-    </w:p>
-    <w:p>
-      <w:pPr>
-        <w:pStyle w:val="PodNadpisKapitoly"/>
-      </w:pPr>
-      <w:bookmarkStart w:id="23" w:name="_Toc184588019"/>
-      <w:r>
-        <w:t>Pinia (namiesto Vuex)</w:t>
-      </w:r>
-      <w:bookmarkEnd w:id="23"/>
-    </w:p>
-    <w:p>
-      <w:pPr>
-        <w:pStyle w:val="NormalnytextDP"/>
-      </w:pPr>
-      <w:r>
-        <w:t>V našom projekte sme prešli z Vuex na Piniu, predovšetkým kvôli jednoduchosti používania, najmä pri práci so socketmi. Pinia nám ponúkla viaceré výhody, ktoré z nej robia lepšiu voľbu:</w:t>
-      </w:r>
-    </w:p>
-    <w:p>
-      <w:pPr>
-        <w:pStyle w:val="PodNadpiskapitoly3uroven"/>
-      </w:pPr>
-      <w:bookmarkStart w:id="24" w:name="_Toc184588020"/>
-      <w:r>
-        <w:t>Prečo sme si vybrali Piniu:</w:t>
-      </w:r>
-      <w:bookmarkEnd w:id="24"/>
-    </w:p>
-    <w:p>
-      <w:pPr>
-        <w:pStyle w:val="NormalnytextDP"/>
-        <w:numPr>
-          <w:ilvl w:val="0"/>
-          <w:numId w:val="14"/>
-        </w:numPr>
-      </w:pPr>
-      <w:r>
-        <w:t>Jednoduchosť: Pinia má intuitívne a ľahko pochopiteľné API, čo zjednodušuje prácu s dátovým manažmentom.</w:t>
-      </w:r>
-    </w:p>
-    <w:p>
-      <w:pPr>
-        <w:pStyle w:val="NormalnytextDP"/>
-        <w:numPr>
-          <w:ilvl w:val="0"/>
-          <w:numId w:val="14"/>
-        </w:numPr>
-      </w:pPr>
-      <w:r>
-        <w:t>Podpora TypeScriptu: Vstavaná podpora TypeScriptu poskytuje vyššiu úroveň typovej bezpečnosti, čo minimalizuje chyby.</w:t>
-      </w:r>
-    </w:p>
-    <w:p>
-      <w:pPr>
-        <w:pStyle w:val="NormalnytextDP"/>
-        <w:numPr>
-          <w:ilvl w:val="0"/>
-          <w:numId w:val="14"/>
-        </w:numPr>
-      </w:pPr>
-      <w:r>
-        <w:t>Výkon: Pinia využíva efektívny systém reaktivity, ktorý je zároveň jednoduchší na použitie v porovnaní s Vuexom.</w:t>
-      </w:r>
-    </w:p>
-    <w:p>
-      <w:pPr>
-        <w:pStyle w:val="NormalnytextDP"/>
-        <w:numPr>
-          <w:ilvl w:val="0"/>
-          <w:numId w:val="14"/>
-        </w:numPr>
-      </w:pPr>
-      <w:r>
-        <w:t>Škálovateľnosť: Modulárny dizajn umožňuje vytvárať viaceré story, ktoré môžu byť jednoducho importované priamo tam, kde sú potrebné.</w:t>
-      </w:r>
-    </w:p>
-    <w:p>
-      <w:pPr>
-        <w:pStyle w:val="NormalnytextDP"/>
-        <w:numPr>
-          <w:ilvl w:val="0"/>
-          <w:numId w:val="14"/>
-        </w:numPr>
-      </w:pPr>
-      <w:r>
-        <w:t>DevTools: Pinia disponuje vlastnými vývojárskymi nástrojmi, ktoré umožňujú zobrazovať obsah store v reálnom čase počas používania aplikácie.</w:t>
-      </w:r>
-    </w:p>
-    <w:p>
-      <w:pPr>
-        <w:pStyle w:val="PodNadpiskapitoly3uroven"/>
-      </w:pPr>
-      <w:bookmarkStart w:id="25" w:name="_Toc184588021"/>
-      <w:r>
-        <w:t>Porovnanie s Vuexom:</w:t>
-      </w:r>
-      <w:bookmarkEnd w:id="25"/>
-    </w:p>
-    <w:p>
-      <w:pPr>
-        <w:pStyle w:val="NormalnytextDP"/>
-        <w:numPr>
-          <w:ilvl w:val="0"/>
-          <w:numId w:val="14"/>
-        </w:numPr>
-      </w:pPr>
-      <w:r>
-        <w:t>Komplexnosť: Vuex má oveľa komplikovanejšie API, čo môže byť náročné na pochopenie.</w:t>
-      </w:r>
-    </w:p>
-    <w:p>
-      <w:pPr>
-        <w:pStyle w:val="NormalnytextDP"/>
-        <w:numPr>
-          <w:ilvl w:val="0"/>
-          <w:numId w:val="14"/>
-        </w:numPr>
-      </w:pPr>
-      <w:r>
-        <w:t>Podpora TypeScriptu: Vuex nemá natívnu podporu TypeScriptu, čo zvyšuje riziko chýb pri práci s dátami.</w:t>
-      </w:r>
-    </w:p>
-    <w:p>
-      <w:pPr>
-        <w:pStyle w:val="NormalnytextDP"/>
-        <w:numPr>
-          <w:ilvl w:val="0"/>
-          <w:numId w:val="14"/>
-        </w:numPr>
-      </w:pPr>
-      <w:r>
-        <w:t>Reaktivita: Systém reaktivity vo Vuexe nie je taký flexibilný ani výkonný ako v Pinia.</w:t>
-      </w:r>
-    </w:p>
-    <w:p>
-      <w:pPr>
-        <w:pStyle w:val="NormalnytextDP"/>
-        <w:numPr>
-          <w:ilvl w:val="0"/>
-          <w:numId w:val="14"/>
-        </w:numPr>
-      </w:pPr>
-      <w:r>
-        <w:t>Škálovateľnosť a</w:t>
-      </w:r>
-      <w:r>
-        <w:t xml:space="preserve"> </w:t>
-      </w:r>
-      <w:r>
-        <w:t>Modularita: Vuex ponúka len jeden hlavný store s viacerými modulmi, čo môže byť menej flexibilné.</w:t>
-      </w:r>
-    </w:p>
-    <w:p>
-      <w:pPr>
-        <w:pStyle w:val="PodNadpisKapitoly"/>
-      </w:pPr>
-      <w:bookmarkStart w:id="26" w:name="_Toc184588022"/>
-      <w:r>
-        <w:t>Notify plugin</w:t>
-      </w:r>
-      <w:bookmarkEnd w:id="26"/>
-    </w:p>
-    <w:p>
-      <w:pPr>
-        <w:pStyle w:val="NormalnytextDP"/>
-      </w:pPr>
-      <w:r>
-        <w:t xml:space="preserve">Hlavne dôvody prečo sme sa rozhodli použiť Quasar notify plugin miesto alternatív ako </w:t>
-      </w:r>
-      <w:r>
-        <w:t>Toasted alebo Vue-Toast</w:t>
-      </w:r>
-      <w:r>
-        <w:t>:</w:t>
-      </w:r>
-    </w:p>
-    <w:p>
-      <w:pPr>
-        <w:pStyle w:val="NormalnytextDP"/>
-        <w:numPr>
-          <w:ilvl w:val="0"/>
-          <w:numId w:val="14"/>
-        </w:numPr>
-      </w:pPr>
-      <w:r>
-        <w:lastRenderedPageBreak/>
-        <w:t>Jednoduchosť používania: Zásuvný modul Notify je jednoduchý a ľahko použiteľný modul, ktorý poskytuje jednoduchý spôsob zobrazovania oznámení.</w:t>
-      </w:r>
-    </w:p>
-    <w:p>
-      <w:pPr>
-        <w:pStyle w:val="NormalnytextDP"/>
-        <w:numPr>
-          <w:ilvl w:val="0"/>
-          <w:numId w:val="14"/>
-        </w:numPr>
-      </w:pPr>
-      <w:r>
-        <w:t>Integrácia so systémom Quasar: Notify plugin je navrhnutý tak, aby bezproblémovo spolupracoval s</w:t>
-      </w:r>
-      <w:r>
-        <w:t> </w:t>
-      </w:r>
-      <w:r>
-        <w:t>Quasar</w:t>
-      </w:r>
-      <w:r>
-        <w:t xml:space="preserve">om. </w:t>
-      </w:r>
-      <w:r>
-        <w:t>Táto integrácia poskytuje ucelené a konzistentné používateľské prostredie.</w:t>
-      </w:r>
-    </w:p>
-    <w:p>
-      <w:pPr>
-        <w:pStyle w:val="NormalnytextDP"/>
-        <w:numPr>
-          <w:ilvl w:val="0"/>
-          <w:numId w:val="14"/>
-        </w:numPr>
-      </w:pPr>
-      <w:r>
-        <w:t>N</w:t>
-      </w:r>
-      <w:r>
-        <w:t>enáročný</w:t>
-      </w:r>
-      <w:r>
-        <w:t xml:space="preserve">: Notify plugin je </w:t>
-      </w:r>
-      <w:r>
-        <w:t>lightweight</w:t>
-      </w:r>
-      <w:r>
-        <w:t xml:space="preserve"> plugin, čo znamená, že nepridáva aplikácii výraznú réžiu, takže je vhodnou voľbou pre</w:t>
-      </w:r>
-      <w:r>
-        <w:t xml:space="preserve"> rôzne prostredia vrátane p</w:t>
-      </w:r>
-      <w:r>
-        <w:t>rodukčné</w:t>
-      </w:r>
-      <w:r>
-        <w:t>ho</w:t>
-      </w:r>
-      <w:r>
-        <w:t>.</w:t>
-      </w:r>
-    </w:p>
-    <w:p>
-      <w:pPr>
-        <w:pStyle w:val="NormalnytextDP"/>
-        <w:numPr>
-          <w:ilvl w:val="0"/>
-          <w:numId w:val="14"/>
-        </w:numPr>
-      </w:pPr>
-      <w:r>
-        <w:t>Podpora komunity: Notify plugin má aktívnu komunitu a je dobre udržiavaný, čo zaručuje, že bude naďalej dostávať aktualizácie a opravy chýb.</w:t>
-      </w:r>
-    </w:p>
-    <w:p>
-      <w:pPr>
-        <w:pStyle w:val="NormalnytextDP"/>
-        <w:numPr>
-          <w:ilvl w:val="0"/>
-          <w:numId w:val="14"/>
-        </w:numPr>
-      </w:pPr>
-      <w:r>
-        <w:t>Súbor funkcií: Notify plugin poskytuje funkci</w:t>
-      </w:r>
-      <w:r>
-        <w:t>e</w:t>
-      </w:r>
-      <w:r>
-        <w:t>, ktoré spĺňajú potreby aplikácie, vrátane podpory viacerých typov oznámení, pozícií a možností prispôsobenia.</w:t>
-      </w:r>
-    </w:p>
-    <w:p>
-      <w:pPr>
-        <w:pStyle w:val="NadpisKapitoly"/>
-      </w:pPr>
-      <w:bookmarkStart w:id="27" w:name="_Toc184588023"/>
-      <w:r>
-        <w:lastRenderedPageBreak/>
-        <w:t>Ukážky</w:t>
-      </w:r>
-      <w:bookmarkEnd w:id="27"/>
-    </w:p>
-    <w:p>
-      <w:pPr>
-        <w:pStyle w:val="NormalnytextDP"/>
-        <w:ind w:firstLine="0"/>
-      </w:pPr>
-    </w:p>
-    <w:p>
-      <w:pPr>
-        <w:pStyle w:val="PodNadpisKapitoly"/>
-      </w:pPr>
-      <w:bookmarkStart w:id="28" w:name="_Toc184588024"/>
-      <w:r>
-        <w:t>Login</w:t>
-      </w:r>
-      <w:bookmarkEnd w:id="28"/>
-    </w:p>
-    <w:p>
-      <w:pPr>
-        <w:pStyle w:val="NormalnytextDP"/>
         <w:rPr>
           <w:noProof/>
         </w:rPr>
@@ -4895,8 +4556,8 @@
         <w:rPr>
           <w:noProof/>
         </w:rPr>
-        <w:pict w14:anchorId="3755D66E">
-          <v:shape id="Obrázok 1" o:spid="_x0000_i1027" type="#_x0000_t75" style="width:424.8pt;height:203.4pt;visibility:visible;mso-wrap-style:square">
+        <w:pict w14:anchorId="009152AE">
+          <v:shape id="_x0000_i1039" type="#_x0000_t75" style="width:425.45pt;height:214.9pt;visibility:visible;mso-wrap-style:square">
             <v:imagedata r:id="rId14" o:title=""/>
           </v:shape>
         </w:pict>
@@ -4905,29 +4566,16 @@
     <w:p>
       <w:pPr>
         <w:pStyle w:val="NormalnytextDP"/>
-        <w:ind w:firstLine="0"/>
-      </w:pPr>
-    </w:p>
-    <w:p>
-      <w:pPr>
-        <w:pStyle w:val="PodNadpisKapitoly"/>
-      </w:pPr>
-      <w:bookmarkStart w:id="29" w:name="_Toc184588025"/>
-      <w:r>
-        <w:t>Registrácia</w:t>
-      </w:r>
-      <w:bookmarkEnd w:id="29"/>
-    </w:p>
-    <w:p>
-      <w:pPr>
-        <w:pStyle w:val="NormalnytextDP"/>
-      </w:pPr>
-      <w:r>
         <w:rPr>
           <w:noProof/>
         </w:rPr>
-        <w:pict w14:anchorId="6D095C96">
-          <v:shape id="_x0000_i1028" type="#_x0000_t75" style="width:424.8pt;height:203.4pt;visibility:visible;mso-wrap-style:square">
+      </w:pPr>
+      <w:r>
+        <w:rPr>
+          <w:noProof/>
+        </w:rPr>
+        <w:pict w14:anchorId="37700FA2">
+          <v:shape id="_x0000_i1040" type="#_x0000_t75" style="width:424.9pt;height:345.25pt;visibility:visible;mso-wrap-style:square">
             <v:imagedata r:id="rId15" o:title=""/>
           </v:shape>
         </w:pict>
@@ -4935,39 +4583,15 @@
     </w:p>
     <w:p>
       <w:pPr>
-        <w:pStyle w:val="PodNadpisKapitoly"/>
-      </w:pPr>
-      <w:bookmarkStart w:id="30" w:name="_Toc184588026"/>
-      <w:r>
+        <w:pStyle w:val="NormalnytextDP"/>
+      </w:pPr>
+      <w:r>
+        <w:rPr>
+          <w:noProof/>
+        </w:rPr>
         <w:lastRenderedPageBreak/>
-        <w:t>Chat</w:t>
-      </w:r>
-      <w:bookmarkEnd w:id="30"/>
-    </w:p>
-    <w:p>
-      <w:pPr>
-        <w:pStyle w:val="PodNadpiskapitoly3uroven"/>
-      </w:pPr>
-      <w:bookmarkStart w:id="31" w:name="_Toc184588027"/>
-      <w:r>
-        <w:t>Na PC</w:t>
-      </w:r>
-      <w:bookmarkEnd w:id="31"/>
-    </w:p>
-    <w:p>
-      <w:pPr>
-        <w:pStyle w:val="NormalnytextDP"/>
-        <w:ind w:hanging="1418"/>
-        <w:rPr>
-          <w:noProof/>
-        </w:rPr>
-      </w:pPr>
-      <w:r>
-        <w:rPr>
-          <w:noProof/>
-        </w:rPr>
-        <w:pict w14:anchorId="51ED2682">
-          <v:shape id="Picture 1" o:spid="_x0000_i1029" type="#_x0000_t75" style="width:555.6pt;height:279pt;visibility:visible;mso-wrap-style:square">
+        <w:pict w14:anchorId="37712862">
+          <v:shape id="_x0000_i1041" type="#_x0000_t75" style="width:424.9pt;height:176.2pt">
             <v:imagedata r:id="rId16" o:title=""/>
           </v:shape>
         </w:pict>
@@ -4975,26 +4599,339 @@
     </w:p>
     <w:p>
       <w:pPr>
+        <w:pStyle w:val="NormalnytextDP"/>
+      </w:pPr>
+    </w:p>
+    <w:p>
+      <w:pPr>
+        <w:pStyle w:val="NadpisKapitoly"/>
+      </w:pPr>
+      <w:bookmarkStart w:id="22" w:name="_Toc184588018"/>
+      <w:r>
+        <w:lastRenderedPageBreak/>
+        <w:t>Návrhové rozhodnutia</w:t>
+      </w:r>
+      <w:bookmarkEnd w:id="22"/>
+    </w:p>
+    <w:p>
+      <w:pPr>
+        <w:pStyle w:val="PodNadpisKapitoly"/>
+      </w:pPr>
+      <w:bookmarkStart w:id="23" w:name="_Toc184588019"/>
+      <w:r>
+        <w:t>Pinia (namiesto Vuex)</w:t>
+      </w:r>
+      <w:bookmarkEnd w:id="23"/>
+    </w:p>
+    <w:p>
+      <w:pPr>
+        <w:pStyle w:val="NormalnytextDP"/>
+      </w:pPr>
+      <w:r>
+        <w:t>V našom projekte sme prešli z Vuex na Piniu, predovšetkým kvôli jednoduchosti používania, najmä pri práci so socketmi. Pinia nám ponúkla viaceré výhody, ktoré z nej robia lepšiu voľbu:</w:t>
+      </w:r>
+    </w:p>
+    <w:p>
+      <w:pPr>
         <w:pStyle w:val="PodNadpiskapitoly3uroven"/>
       </w:pPr>
-      <w:bookmarkStart w:id="32" w:name="_Toc184588028"/>
+      <w:bookmarkStart w:id="24" w:name="_Toc184588020"/>
+      <w:r>
+        <w:t>Prečo sme si vybrali Piniu:</w:t>
+      </w:r>
+      <w:bookmarkEnd w:id="24"/>
+    </w:p>
+    <w:p>
+      <w:pPr>
+        <w:pStyle w:val="NormalnytextDP"/>
+        <w:numPr>
+          <w:ilvl w:val="0"/>
+          <w:numId w:val="14"/>
+        </w:numPr>
+      </w:pPr>
+      <w:r>
+        <w:t>Jednoduchosť: Pinia má intuitívne a ľahko pochopiteľné API, čo zjednodušuje prácu s dátovým manažmentom.</w:t>
+      </w:r>
+    </w:p>
+    <w:p>
+      <w:pPr>
+        <w:pStyle w:val="NormalnytextDP"/>
+        <w:numPr>
+          <w:ilvl w:val="0"/>
+          <w:numId w:val="14"/>
+        </w:numPr>
+      </w:pPr>
+      <w:r>
+        <w:t>Podpora TypeScriptu: Vstavaná podpora TypeScriptu poskytuje vyššiu úroveň typovej bezpečnosti, čo minimalizuje chyby.</w:t>
+      </w:r>
+    </w:p>
+    <w:p>
+      <w:pPr>
+        <w:pStyle w:val="NormalnytextDP"/>
+        <w:numPr>
+          <w:ilvl w:val="0"/>
+          <w:numId w:val="14"/>
+        </w:numPr>
+      </w:pPr>
+      <w:r>
+        <w:t>Výkon: Pinia využíva efektívny systém reaktivity, ktorý je zároveň jednoduchší na použitie v porovnaní s Vuexom.</w:t>
+      </w:r>
+    </w:p>
+    <w:p>
+      <w:pPr>
+        <w:pStyle w:val="NormalnytextDP"/>
+        <w:numPr>
+          <w:ilvl w:val="0"/>
+          <w:numId w:val="14"/>
+        </w:numPr>
+      </w:pPr>
+      <w:r>
+        <w:t>Škálovateľnosť: Modulárny dizajn umožňuje vytvárať viaceré story, ktoré môžu byť jednoducho importované priamo tam, kde sú potrebné.</w:t>
+      </w:r>
+    </w:p>
+    <w:p>
+      <w:pPr>
+        <w:pStyle w:val="NormalnytextDP"/>
+        <w:numPr>
+          <w:ilvl w:val="0"/>
+          <w:numId w:val="14"/>
+        </w:numPr>
+      </w:pPr>
+      <w:r>
+        <w:t>DevTools: Pinia disponuje vlastnými vývojárskymi nástrojmi, ktoré umožňujú zobrazovať obsah store v reálnom čase počas používania aplikácie.</w:t>
+      </w:r>
+    </w:p>
+    <w:p>
+      <w:pPr>
+        <w:pStyle w:val="PodNadpiskapitoly3uroven"/>
+      </w:pPr>
+      <w:bookmarkStart w:id="25" w:name="_Toc184588021"/>
+      <w:r>
+        <w:t>Porovnanie s Vuexom:</w:t>
+      </w:r>
+      <w:bookmarkEnd w:id="25"/>
+    </w:p>
+    <w:p>
+      <w:pPr>
+        <w:pStyle w:val="NormalnytextDP"/>
+        <w:numPr>
+          <w:ilvl w:val="0"/>
+          <w:numId w:val="14"/>
+        </w:numPr>
+      </w:pPr>
+      <w:r>
+        <w:t>Komplexnosť: Vuex má oveľa komplikovanejšie API, čo môže byť náročné na pochopenie.</w:t>
+      </w:r>
+    </w:p>
+    <w:p>
+      <w:pPr>
+        <w:pStyle w:val="NormalnytextDP"/>
+        <w:numPr>
+          <w:ilvl w:val="0"/>
+          <w:numId w:val="14"/>
+        </w:numPr>
+      </w:pPr>
+      <w:r>
+        <w:t>Podpora TypeScriptu: Vuex nemá natívnu podporu TypeScriptu, čo zvyšuje riziko chýb pri práci s dátami.</w:t>
+      </w:r>
+    </w:p>
+    <w:p>
+      <w:pPr>
+        <w:pStyle w:val="NormalnytextDP"/>
+        <w:numPr>
+          <w:ilvl w:val="0"/>
+          <w:numId w:val="14"/>
+        </w:numPr>
+      </w:pPr>
+      <w:r>
+        <w:t>Reaktivita: Systém reaktivity vo Vuexe nie je taký flexibilný ani výkonný ako v Pinia.</w:t>
+      </w:r>
+    </w:p>
+    <w:p>
+      <w:pPr>
+        <w:pStyle w:val="NormalnytextDP"/>
+        <w:numPr>
+          <w:ilvl w:val="0"/>
+          <w:numId w:val="14"/>
+        </w:numPr>
+      </w:pPr>
+      <w:r>
+        <w:t>Škálovateľnosť a</w:t>
+      </w:r>
+      <w:r>
+        <w:t xml:space="preserve"> </w:t>
+      </w:r>
+      <w:r>
+        <w:t>Modularita: Vuex ponúka len jeden hlavný store s viacerými modulmi, čo môže byť menej flexibilné.</w:t>
+      </w:r>
+    </w:p>
+    <w:p>
+      <w:pPr>
+        <w:pStyle w:val="PodNadpisKapitoly"/>
+      </w:pPr>
+      <w:bookmarkStart w:id="26" w:name="_Toc184588022"/>
+      <w:r>
+        <w:t>Notify plugin</w:t>
+      </w:r>
+      <w:bookmarkEnd w:id="26"/>
+    </w:p>
+    <w:p>
+      <w:pPr>
+        <w:pStyle w:val="NormalnytextDP"/>
+      </w:pPr>
+      <w:r>
+        <w:t xml:space="preserve">Hlavne dôvody prečo sme sa rozhodli použiť Quasar notify plugin miesto alternatív ako </w:t>
+      </w:r>
+      <w:r>
+        <w:t>Toasted alebo Vue-Toast</w:t>
+      </w:r>
+      <w:r>
+        <w:t>:</w:t>
+      </w:r>
+    </w:p>
+    <w:p>
+      <w:pPr>
+        <w:pStyle w:val="NormalnytextDP"/>
+        <w:numPr>
+          <w:ilvl w:val="0"/>
+          <w:numId w:val="14"/>
+        </w:numPr>
+      </w:pPr>
       <w:r>
         <w:lastRenderedPageBreak/>
-        <w:t>Na smartphone</w:t>
-      </w:r>
-      <w:bookmarkEnd w:id="32"/>
-    </w:p>
-    <w:p>
-      <w:pPr>
-        <w:pStyle w:val="NormalnytextDP"/>
-        <w:ind w:firstLine="1843"/>
-      </w:pPr>
-      <w:r>
+        <w:t>Jednoduchosť používania: Zásuvný modul Notify je jednoduchý a ľahko použiteľný modul, ktorý poskytuje jednoduchý spôsob zobrazovania oznámení.</w:t>
+      </w:r>
+    </w:p>
+    <w:p>
+      <w:pPr>
+        <w:pStyle w:val="NormalnytextDP"/>
+        <w:numPr>
+          <w:ilvl w:val="0"/>
+          <w:numId w:val="14"/>
+        </w:numPr>
+      </w:pPr>
+      <w:r>
+        <w:t>Integrácia so systémom Quasar: Notify plugin je navrhnutý tak, aby bezproblémovo spolupracoval s</w:t>
+      </w:r>
+      <w:r>
+        <w:t> </w:t>
+      </w:r>
+      <w:r>
+        <w:t>Quasar</w:t>
+      </w:r>
+      <w:r>
+        <w:t xml:space="preserve">om. </w:t>
+      </w:r>
+      <w:r>
+        <w:t>Táto integrácia poskytuje ucelené a konzistentné používateľské prostredie.</w:t>
+      </w:r>
+    </w:p>
+    <w:p>
+      <w:pPr>
+        <w:pStyle w:val="NormalnytextDP"/>
+        <w:numPr>
+          <w:ilvl w:val="0"/>
+          <w:numId w:val="14"/>
+        </w:numPr>
+      </w:pPr>
+      <w:r>
+        <w:t>N</w:t>
+      </w:r>
+      <w:r>
+        <w:t>enáročný</w:t>
+      </w:r>
+      <w:r>
+        <w:t xml:space="preserve">: Notify plugin je </w:t>
+      </w:r>
+      <w:r>
+        <w:t>lightweight</w:t>
+      </w:r>
+      <w:r>
+        <w:t xml:space="preserve"> plugin, čo znamená, že nepridáva aplikácii výraznú réžiu, takže je vhodnou voľbou pre</w:t>
+      </w:r>
+      <w:r>
+        <w:t xml:space="preserve"> rôzne prostredia vrátane p</w:t>
+      </w:r>
+      <w:r>
+        <w:t>rodukčné</w:t>
+      </w:r>
+      <w:r>
+        <w:t>ho</w:t>
+      </w:r>
+      <w:r>
+        <w:t>.</w:t>
+      </w:r>
+    </w:p>
+    <w:p>
+      <w:pPr>
+        <w:pStyle w:val="NormalnytextDP"/>
+        <w:numPr>
+          <w:ilvl w:val="0"/>
+          <w:numId w:val="14"/>
+        </w:numPr>
+      </w:pPr>
+      <w:r>
+        <w:t>Podpora komunity: Notify plugin má aktívnu komunitu a je dobre udržiavaný, čo zaručuje, že bude naďalej dostávať aktualizácie a opravy chýb.</w:t>
+      </w:r>
+    </w:p>
+    <w:p>
+      <w:pPr>
+        <w:pStyle w:val="NormalnytextDP"/>
+        <w:numPr>
+          <w:ilvl w:val="0"/>
+          <w:numId w:val="14"/>
+        </w:numPr>
+      </w:pPr>
+      <w:r>
+        <w:t>Súbor funkcií: Notify plugin poskytuje funkci</w:t>
+      </w:r>
+      <w:r>
+        <w:t>e</w:t>
+      </w:r>
+      <w:r>
+        <w:t>, ktoré spĺňajú potreby aplikácie, vrátane podpory viacerých typov oznámení, pozícií a možností prispôsobenia.</w:t>
+      </w:r>
+    </w:p>
+    <w:p>
+      <w:pPr>
+        <w:pStyle w:val="NadpisKapitoly"/>
+      </w:pPr>
+      <w:bookmarkStart w:id="27" w:name="_Toc184588023"/>
+      <w:r>
+        <w:lastRenderedPageBreak/>
+        <w:t>Ukážky</w:t>
+      </w:r>
+      <w:bookmarkEnd w:id="27"/>
+    </w:p>
+    <w:p>
+      <w:pPr>
+        <w:pStyle w:val="NormalnytextDP"/>
+        <w:ind w:firstLine="0"/>
+      </w:pPr>
+    </w:p>
+    <w:p>
+      <w:pPr>
+        <w:pStyle w:val="PodNadpisKapitoly"/>
+      </w:pPr>
+      <w:bookmarkStart w:id="28" w:name="_Toc184588024"/>
+      <w:r>
+        <w:t>Login</w:t>
+      </w:r>
+      <w:bookmarkEnd w:id="28"/>
+    </w:p>
+    <w:p>
+      <w:pPr>
+        <w:pStyle w:val="NormalnytextDP"/>
         <w:rPr>
           <w:noProof/>
         </w:rPr>
-        <w:pict w14:anchorId="3410A841">
-          <v:shape id="_x0000_i1030" type="#_x0000_t75" style="width:224.4pt;height:486.6pt;visibility:visible;mso-wrap-style:square">
+      </w:pPr>
+      <w:r>
+        <w:rPr>
+          <w:noProof/>
+        </w:rPr>
+        <w:pict w14:anchorId="3755D66E">
+          <v:shape id="Obrázok 1" o:spid="_x0000_i1027" type="#_x0000_t75" style="width:424.35pt;height:203.45pt;visibility:visible;mso-wrap-style:square">
             <v:imagedata r:id="rId17" o:title=""/>
           </v:shape>
         </w:pict>
@@ -5002,34 +4939,30 @@
     </w:p>
     <w:p>
       <w:pPr>
+        <w:pStyle w:val="NormalnytextDP"/>
+        <w:ind w:firstLine="0"/>
+      </w:pPr>
+    </w:p>
+    <w:p>
+      <w:pPr>
         <w:pStyle w:val="PodNadpisKapitoly"/>
-        <w:rPr>
-          <w:lang w:val="en-US"/>
-        </w:rPr>
-      </w:pPr>
-      <w:bookmarkStart w:id="33" w:name="_Toc184588029"/>
-      <w:r>
-        <w:rPr>
-          <w:lang w:val="en-US"/>
-        </w:rPr>
-        <w:t>Zobrazenie rozpísanej správy v reálnom čase</w:t>
-      </w:r>
-      <w:bookmarkEnd w:id="33"/>
-    </w:p>
-    <w:p>
-      <w:pPr>
-        <w:pStyle w:val="NormalnytextDP"/>
-        <w:rPr>
-          <w:lang w:val="en-US"/>
-        </w:rPr>
+      </w:pPr>
+      <w:bookmarkStart w:id="29" w:name="_Toc184588025"/>
+      <w:r>
+        <w:t>Registrácia</w:t>
+      </w:r>
+      <w:bookmarkEnd w:id="29"/>
+    </w:p>
+    <w:p>
+      <w:pPr>
+        <w:pStyle w:val="NormalnytextDP"/>
       </w:pPr>
       <w:r>
         <w:rPr>
           <w:noProof/>
-          <w:lang w:val="en-US"/>
-        </w:rPr>
-        <w:pict w14:anchorId="5D5093A0">
-          <v:shape id="_x0000_i1031" type="#_x0000_t75" style="width:426pt;height:100.2pt;visibility:visible;mso-wrap-style:square">
+        </w:rPr>
+        <w:pict w14:anchorId="6D095C96">
+          <v:shape id="_x0000_i1028" type="#_x0000_t75" style="width:424.9pt;height:203.45pt;visibility:visible;mso-wrap-style:square">
             <v:imagedata r:id="rId18" o:title=""/>
           </v:shape>
         </w:pict>
@@ -5039,28 +4972,37 @@
       <w:pPr>
         <w:pStyle w:val="PodNadpisKapitoly"/>
       </w:pPr>
-      <w:bookmarkStart w:id="34" w:name="_Toc184588030"/>
+      <w:bookmarkStart w:id="30" w:name="_Toc184588026"/>
       <w:r>
         <w:lastRenderedPageBreak/>
-        <w:t>Pridanie nového používateľa</w:t>
-      </w:r>
-      <w:bookmarkEnd w:id="34"/>
-    </w:p>
-    <w:p>
-      <w:pPr>
-        <w:pStyle w:val="NormalnytextDP"/>
+        <w:t>Chat</w:t>
+      </w:r>
+      <w:bookmarkEnd w:id="30"/>
+    </w:p>
+    <w:p>
+      <w:pPr>
+        <w:pStyle w:val="PodNadpiskapitoly3uroven"/>
+      </w:pPr>
+      <w:bookmarkStart w:id="31" w:name="_Toc184588027"/>
+      <w:r>
+        <w:t>Na PC</w:t>
+      </w:r>
+      <w:bookmarkEnd w:id="31"/>
+    </w:p>
+    <w:p>
+      <w:pPr>
+        <w:pStyle w:val="NormalnytextDP"/>
+        <w:ind w:hanging="1418"/>
         <w:rPr>
           <w:noProof/>
-          <w:lang w:val="en-US"/>
         </w:rPr>
       </w:pPr>
       <w:r>
         <w:rPr>
           <w:noProof/>
-          <w:lang w:val="en-US"/>
-        </w:rPr>
-        <w:pict w14:anchorId="18A6ACA6">
-          <v:shape id="_x0000_i1032" type="#_x0000_t75" style="width:182.4pt;height:170.4pt;visibility:visible;mso-wrap-style:square">
+        </w:rPr>
+        <w:pict w14:anchorId="51ED2682">
+          <v:shape id="Picture 1" o:spid="_x0000_i1029" type="#_x0000_t75" style="width:555.8pt;height:278.75pt;visibility:visible;mso-wrap-style:square">
             <v:imagedata r:id="rId19" o:title=""/>
           </v:shape>
         </w:pict>
@@ -5068,19 +5010,26 @@
     </w:p>
     <w:p>
       <w:pPr>
-        <w:pStyle w:val="NormalnytextDP"/>
+        <w:pStyle w:val="PodNadpiskapitoly3uroven"/>
+      </w:pPr>
+      <w:bookmarkStart w:id="32" w:name="_Toc184588028"/>
+      <w:r>
+        <w:lastRenderedPageBreak/>
+        <w:t>Na smartphone</w:t>
+      </w:r>
+      <w:bookmarkEnd w:id="32"/>
+    </w:p>
+    <w:p>
+      <w:pPr>
+        <w:pStyle w:val="NormalnytextDP"/>
+        <w:ind w:firstLine="1843"/>
+      </w:pPr>
+      <w:r>
         <w:rPr>
           <w:noProof/>
-          <w:lang w:val="en-US"/>
-        </w:rPr>
-      </w:pPr>
-      <w:r>
-        <w:rPr>
-          <w:noProof/>
-          <w:lang w:val="en-US"/>
-        </w:rPr>
-        <w:pict w14:anchorId="2CE95EBE">
-          <v:shape id="_x0000_i1033" type="#_x0000_t75" style="width:186pt;height:200.4pt;visibility:visible;mso-wrap-style:square">
+        </w:rPr>
+        <w:pict w14:anchorId="3410A841">
+          <v:shape id="_x0000_i1030" type="#_x0000_t75" style="width:224.75pt;height:486.55pt;visibility:visible;mso-wrap-style:square">
             <v:imagedata r:id="rId20" o:title=""/>
           </v:shape>
         </w:pict>
@@ -5088,6 +5037,22 @@
     </w:p>
     <w:p>
       <w:pPr>
+        <w:pStyle w:val="PodNadpisKapitoly"/>
+        <w:rPr>
+          <w:lang w:val="en-US"/>
+        </w:rPr>
+      </w:pPr>
+      <w:bookmarkStart w:id="33" w:name="_Toc184588029"/>
+      <w:r>
+        <w:rPr>
+          <w:lang w:val="en-US"/>
+        </w:rPr>
+        <w:t>Zobrazenie rozpísanej správy v reálnom čase</w:t>
+      </w:r>
+      <w:bookmarkEnd w:id="33"/>
+    </w:p>
+    <w:p>
+      <w:pPr>
         <w:pStyle w:val="NormalnytextDP"/>
         <w:rPr>
           <w:lang w:val="en-US"/>
@@ -5098,8 +5063,8 @@
           <w:noProof/>
           <w:lang w:val="en-US"/>
         </w:rPr>
-        <w:pict w14:anchorId="52315008">
-          <v:shape id="_x0000_i1034" type="#_x0000_t75" style="width:185.4pt;height:232.8pt;visibility:visible;mso-wrap-style:square">
+        <w:pict w14:anchorId="5D5093A0">
+          <v:shape id="_x0000_i1031" type="#_x0000_t75" style="width:426pt;height:100.35pt;visibility:visible;mso-wrap-style:square">
             <v:imagedata r:id="rId21" o:title=""/>
           </v:shape>
         </w:pict>
@@ -5109,23 +5074,28 @@
       <w:pPr>
         <w:pStyle w:val="PodNadpisKapitoly"/>
       </w:pPr>
-      <w:bookmarkStart w:id="35" w:name="_Toc184588031"/>
+      <w:bookmarkStart w:id="34" w:name="_Toc184588030"/>
       <w:r>
         <w:lastRenderedPageBreak/>
-        <w:t>Vytvorenie nového kanála</w:t>
-      </w:r>
-      <w:bookmarkEnd w:id="35"/>
-    </w:p>
-    <w:p>
-      <w:pPr>
-        <w:pStyle w:val="NormalnytextDP"/>
-      </w:pPr>
-      <w:r>
+        <w:t>Pridanie nového používateľa</w:t>
+      </w:r>
+      <w:bookmarkEnd w:id="34"/>
+    </w:p>
+    <w:p>
+      <w:pPr>
+        <w:pStyle w:val="NormalnytextDP"/>
         <w:rPr>
           <w:noProof/>
-        </w:rPr>
-        <w:pict w14:anchorId="1449A6FC">
-          <v:shape id="_x0000_i1035" type="#_x0000_t75" style="width:424.8pt;height:213pt;visibility:visible;mso-wrap-style:square">
+          <w:lang w:val="en-US"/>
+        </w:rPr>
+      </w:pPr>
+      <w:r>
+        <w:rPr>
+          <w:noProof/>
+          <w:lang w:val="en-US"/>
+        </w:rPr>
+        <w:pict w14:anchorId="18A6ACA6">
+          <v:shape id="_x0000_i1032" type="#_x0000_t75" style="width:182.75pt;height:170.2pt;visibility:visible;mso-wrap-style:square">
             <v:imagedata r:id="rId22" o:title=""/>
           </v:shape>
         </w:pict>
@@ -5133,24 +5103,19 @@
     </w:p>
     <w:p>
       <w:pPr>
-        <w:pStyle w:val="PodNadpisKapitoly"/>
-      </w:pPr>
-      <w:bookmarkStart w:id="36" w:name="_Toc184588032"/>
-      <w:r>
-        <w:t>Pripojenie sa do verejného kanála</w:t>
-      </w:r>
-      <w:bookmarkEnd w:id="36"/>
-    </w:p>
-    <w:p>
-      <w:pPr>
-        <w:pStyle w:val="NormalnytextDP"/>
-      </w:pPr>
-      <w:r>
+        <w:pStyle w:val="NormalnytextDP"/>
         <w:rPr>
           <w:noProof/>
-        </w:rPr>
-        <w:pict w14:anchorId="6E6560C0">
-          <v:shape id="_x0000_i1036" type="#_x0000_t75" style="width:424.8pt;height:213pt;visibility:visible;mso-wrap-style:square">
+          <w:lang w:val="en-US"/>
+        </w:rPr>
+      </w:pPr>
+      <w:r>
+        <w:rPr>
+          <w:noProof/>
+          <w:lang w:val="en-US"/>
+        </w:rPr>
+        <w:pict w14:anchorId="2CE95EBE">
+          <v:shape id="_x0000_i1033" type="#_x0000_t75" style="width:186pt;height:200.2pt;visibility:visible;mso-wrap-style:square">
             <v:imagedata r:id="rId23" o:title=""/>
           </v:shape>
         </w:pict>
@@ -5158,25 +5123,18 @@
     </w:p>
     <w:p>
       <w:pPr>
-        <w:pStyle w:val="PodNadpisKapitoly"/>
-      </w:pPr>
-      <w:bookmarkStart w:id="37" w:name="_Toc184588033"/>
-      <w:r>
-        <w:lastRenderedPageBreak/>
-        <w:t>Vyhodenie člena z kanála (admin)</w:t>
-      </w:r>
-      <w:bookmarkEnd w:id="37"/>
-    </w:p>
-    <w:p>
-      <w:pPr>
-        <w:pStyle w:val="NormalnytextDP"/>
+        <w:pStyle w:val="NormalnytextDP"/>
+        <w:rPr>
+          <w:lang w:val="en-US"/>
+        </w:rPr>
       </w:pPr>
       <w:r>
         <w:rPr>
           <w:noProof/>
-        </w:rPr>
-        <w:pict w14:anchorId="54C2D98F">
-          <v:shape id="_x0000_i1037" type="#_x0000_t75" style="width:184.8pt;height:167.4pt;visibility:visible;mso-wrap-style:square">
+          <w:lang w:val="en-US"/>
+        </w:rPr>
+        <w:pict w14:anchorId="52315008">
+          <v:shape id="_x0000_i1034" type="#_x0000_t75" style="width:185.45pt;height:232.9pt;visibility:visible;mso-wrap-style:square">
             <v:imagedata r:id="rId24" o:title=""/>
           </v:shape>
         </w:pict>
@@ -5186,6 +5144,83 @@
       <w:pPr>
         <w:pStyle w:val="PodNadpisKapitoly"/>
       </w:pPr>
+      <w:bookmarkStart w:id="35" w:name="_Toc184588031"/>
+      <w:r>
+        <w:lastRenderedPageBreak/>
+        <w:t>Vytvorenie nového kanála</w:t>
+      </w:r>
+      <w:bookmarkEnd w:id="35"/>
+    </w:p>
+    <w:p>
+      <w:pPr>
+        <w:pStyle w:val="NormalnytextDP"/>
+      </w:pPr>
+      <w:r>
+        <w:rPr>
+          <w:noProof/>
+        </w:rPr>
+        <w:pict w14:anchorId="1449A6FC">
+          <v:shape id="_x0000_i1035" type="#_x0000_t75" style="width:424.9pt;height:213.25pt;visibility:visible;mso-wrap-style:square">
+            <v:imagedata r:id="rId25" o:title=""/>
+          </v:shape>
+        </w:pict>
+      </w:r>
+    </w:p>
+    <w:p>
+      <w:pPr>
+        <w:pStyle w:val="PodNadpisKapitoly"/>
+      </w:pPr>
+      <w:bookmarkStart w:id="36" w:name="_Toc184588032"/>
+      <w:r>
+        <w:t>Pripojenie sa do verejného kanála</w:t>
+      </w:r>
+      <w:bookmarkEnd w:id="36"/>
+    </w:p>
+    <w:p>
+      <w:pPr>
+        <w:pStyle w:val="NormalnytextDP"/>
+      </w:pPr>
+      <w:r>
+        <w:rPr>
+          <w:noProof/>
+        </w:rPr>
+        <w:pict w14:anchorId="6E6560C0">
+          <v:shape id="_x0000_i1036" type="#_x0000_t75" style="width:424.9pt;height:213.25pt;visibility:visible;mso-wrap-style:square">
+            <v:imagedata r:id="rId26" o:title=""/>
+          </v:shape>
+        </w:pict>
+      </w:r>
+    </w:p>
+    <w:p>
+      <w:pPr>
+        <w:pStyle w:val="PodNadpisKapitoly"/>
+      </w:pPr>
+      <w:bookmarkStart w:id="37" w:name="_Toc184588033"/>
+      <w:r>
+        <w:lastRenderedPageBreak/>
+        <w:t>Vyhodenie člena z kanála (admin)</w:t>
+      </w:r>
+      <w:bookmarkEnd w:id="37"/>
+    </w:p>
+    <w:p>
+      <w:pPr>
+        <w:pStyle w:val="NormalnytextDP"/>
+      </w:pPr>
+      <w:r>
+        <w:rPr>
+          <w:noProof/>
+        </w:rPr>
+        <w:pict w14:anchorId="54C2D98F">
+          <v:shape id="_x0000_i1037" type="#_x0000_t75" style="width:184.9pt;height:167.45pt;visibility:visible;mso-wrap-style:square">
+            <v:imagedata r:id="rId27" o:title=""/>
+          </v:shape>
+        </w:pict>
+      </w:r>
+    </w:p>
+    <w:p>
+      <w:pPr>
+        <w:pStyle w:val="PodNadpisKapitoly"/>
+      </w:pPr>
       <w:bookmarkStart w:id="38" w:name="_Toc184588034"/>
       <w:r>
         <w:t>Hlasovanie</w:t>
@@ -5211,8 +5246,8 @@
           <w:noProof/>
         </w:rPr>
         <w:pict w14:anchorId="1AAF2810">
-          <v:shape id="_x0000_i1038" type="#_x0000_t75" style="width:250.2pt;height:348.6pt;visibility:visible;mso-wrap-style:square">
-            <v:imagedata r:id="rId25" o:title=""/>
+          <v:shape id="_x0000_i1038" type="#_x0000_t75" style="width:250.35pt;height:348.55pt;visibility:visible;mso-wrap-style:square">
+            <v:imagedata r:id="rId28" o:title=""/>
           </v:shape>
         </w:pict>
       </w:r>

</xml_diff>